<commit_message>
docs() Rapport du projet
Nouveaux éléments ajoutés récemment.
</commit_message>
<xml_diff>
--- a/Rapport Snake Game/Snake Game Rapport.docx
+++ b/Rapport Snake Game/Snake Game Rapport.docx
@@ -1737,7 +1737,15 @@
     <w:p/>
     <w:p>
       <w:r>
-        <w:t xml:space="preserve">Lors du module P_Bulle un défi nous a été confié, la réalisation d’un classique et incontournable jeu du serpent. Ce projet devra être réalisé en utilisant le JavaScript </w:t>
+        <w:t xml:space="preserve">Lors du module </w:t>
+      </w:r>
+      <w:proofErr w:type="spellStart"/>
+      <w:r>
+        <w:t>P_Bulle</w:t>
+      </w:r>
+      <w:proofErr w:type="spellEnd"/>
+      <w:r>
+        <w:t xml:space="preserve"> un défi nous a été confié, la réalisation d’un classique et incontournable jeu du serpent. Ce projet devra être réalisé en utilisant le JavaScript </w:t>
       </w:r>
       <w:r>
         <w:t xml:space="preserve">natif pour le navigateur et </w:t>
@@ -1751,16 +1759,40 @@
         <w:t>Ce réplica</w:t>
       </w:r>
       <w:r>
-        <w:t xml:space="preserve"> devra être dessinée sur un canvas HTML</w:t>
-      </w:r>
-      <w:r>
-        <w:t>, le css pour le style</w:t>
+        <w:t xml:space="preserve"> devra être dessinée sur un </w:t>
+      </w:r>
+      <w:proofErr w:type="spellStart"/>
+      <w:r>
+        <w:t>canvas</w:t>
+      </w:r>
+      <w:proofErr w:type="spellEnd"/>
+      <w:r>
+        <w:t xml:space="preserve"> HTML</w:t>
+      </w:r>
+      <w:r>
+        <w:t xml:space="preserve">, le </w:t>
+      </w:r>
+      <w:proofErr w:type="spellStart"/>
+      <w:r>
+        <w:t>css</w:t>
+      </w:r>
+      <w:proofErr w:type="spellEnd"/>
+      <w:r>
+        <w:t xml:space="preserve"> pour le style</w:t>
       </w:r>
       <w:r>
         <w:t xml:space="preserve"> et le code JavaScript utilisera la syntaxe des modules </w:t>
       </w:r>
       <w:r>
-        <w:t>ES (ECMAscript Modules, ESM). L’utilisation du serveur de développement sera gérée par Vite qui possède des atouts qui mettra en valeur la rapidité et une configuration minimale.</w:t>
+        <w:t>ES (</w:t>
+      </w:r>
+      <w:proofErr w:type="spellStart"/>
+      <w:r>
+        <w:t>ECMAscript</w:t>
+      </w:r>
+      <w:proofErr w:type="spellEnd"/>
+      <w:r>
+        <w:t xml:space="preserve"> Modules, ESM). L’utilisation du serveur de développement sera gérée par Vite qui possède des atouts qui mettra en valeur la rapidité et une configuration minimale.</w:t>
       </w:r>
     </w:p>
     <w:p>
@@ -1792,7 +1824,15 @@
     </w:p>
     <w:p>
       <w:r>
-        <w:t xml:space="preserve">La structure de travail pour mener à bien la réalisation du jeux snake, se fera à l’aide d’un journal de travail qu’on doit veiller à qu’il soit à jour. De plus, l’outil GitHub sera également un outil indispensable pour suivre l’avancé du projet. </w:t>
+        <w:t xml:space="preserve">La structure de travail pour mener à bien la réalisation du jeux </w:t>
+      </w:r>
+      <w:proofErr w:type="spellStart"/>
+      <w:r>
+        <w:t>snake</w:t>
+      </w:r>
+      <w:proofErr w:type="spellEnd"/>
+      <w:r>
+        <w:t xml:space="preserve">, se fera à l’aide d’un journal de travail qu’on doit veiller à qu’il soit à jour. De plus, l’outil GitHub sera également un outil indispensable pour suivre l’avancé du projet. </w:t>
       </w:r>
     </w:p>
     <w:p/>
@@ -1813,10 +1853,34 @@
     </w:p>
     <w:p>
       <w:r>
-        <w:t>Premièrement avant de commencer, il est important de connaître et comprendre le rôle et la fonction de chaque module. Le projet possède le module snake qui sert à dessiner, initialiser, mettre en mouvement et dessiner le serpent. Puis, le module score est assez simple, il permet de compter et afficher le score</w:t>
-      </w:r>
-      <w:r>
-        <w:t>. En ce qui concerne le module food, celui-ci est intéressant car il est charger de dessiner et de générer la nourriture. Le module controls aura comme particularité donner la direction de mouvement au serpent grâce aux touches directionnelles du clavier.</w:t>
+        <w:t xml:space="preserve">Premièrement avant de commencer, il est important de connaître et comprendre le rôle et la fonction de chaque module. Le projet possède le module </w:t>
+      </w:r>
+      <w:proofErr w:type="spellStart"/>
+      <w:r>
+        <w:t>snake</w:t>
+      </w:r>
+      <w:proofErr w:type="spellEnd"/>
+      <w:r>
+        <w:t xml:space="preserve"> qui sert à dessiner, initialiser, mettre en mouvement et dessiner le serpent. Puis, le module score est assez simple, il permet de compter et afficher le score</w:t>
+      </w:r>
+      <w:r>
+        <w:t xml:space="preserve">. En ce qui concerne le module </w:t>
+      </w:r>
+      <w:proofErr w:type="spellStart"/>
+      <w:r>
+        <w:t>food</w:t>
+      </w:r>
+      <w:proofErr w:type="spellEnd"/>
+      <w:r>
+        <w:t xml:space="preserve">, celui-ci est intéressant car il est charger de dessiner et de générer la nourriture. Le module </w:t>
+      </w:r>
+      <w:proofErr w:type="spellStart"/>
+      <w:r>
+        <w:t>controls</w:t>
+      </w:r>
+      <w:proofErr w:type="spellEnd"/>
+      <w:r>
+        <w:t xml:space="preserve"> aura comme particularité donner la direction de mouvement au serpent grâce aux touches directionnelles du clavier.</w:t>
       </w:r>
       <w:r>
         <w:t xml:space="preserve"> Et pour finir, le module collision, consiste à vérifier si le serpent a bien touché l’une des limites du carré. </w:t>
@@ -1860,26 +1924,98 @@
         <w:t xml:space="preserve"> de voir le jeux sur le navigateur. Le problème était lié au </w:t>
       </w:r>
       <w:r>
-        <w:t>fait que l’exécution du fichier HTML directement avec open with live server ne donner pas directement accès au port 3000. Donc, une fois vérification que le server tournait bien à la racine du fichier</w:t>
-      </w:r>
-      <w:r>
-        <w:t xml:space="preserve">, le lancement de ce dernier avec npm run dev montrait le lien http du jeux pour voir son affichage sur le navigateur. </w:t>
-      </w:r>
-    </w:p>
-    <w:p>
-      <w:r>
-        <w:t>La raison pour laquelle il n’est pas possible d’éxécuter le jeux sans le lien http est dû au modules EMAScript (ESM)</w:t>
+        <w:t xml:space="preserve">fait que l’exécution du fichier HTML directement avec open </w:t>
+      </w:r>
+      <w:proofErr w:type="spellStart"/>
+      <w:r>
+        <w:t>with</w:t>
+      </w:r>
+      <w:proofErr w:type="spellEnd"/>
+      <w:r>
+        <w:t xml:space="preserve"> live server ne donner pas directement accès au port 3000. Donc, une fois vérification que le server tournait bien à la racine du fichier</w:t>
+      </w:r>
+      <w:r>
+        <w:t xml:space="preserve">, le lancement de ce dernier avec </w:t>
+      </w:r>
+      <w:proofErr w:type="spellStart"/>
+      <w:r>
+        <w:t>npm</w:t>
+      </w:r>
+      <w:proofErr w:type="spellEnd"/>
+      <w:r>
+        <w:t xml:space="preserve"> run dev montrait le lien http du jeux pour voir son affichage sur le navigateur. </w:t>
+      </w:r>
+    </w:p>
+    <w:p>
+      <w:r>
+        <w:t>La raison pour laquelle il n’est pas possible d’</w:t>
+      </w:r>
+      <w:proofErr w:type="spellStart"/>
+      <w:r>
+        <w:t>éxécuter</w:t>
+      </w:r>
+      <w:proofErr w:type="spellEnd"/>
+      <w:r>
+        <w:t xml:space="preserve"> le jeux sans le lien http est dû au modules </w:t>
+      </w:r>
+      <w:proofErr w:type="spellStart"/>
+      <w:r>
+        <w:t>EMAScript</w:t>
+      </w:r>
+      <w:proofErr w:type="spellEnd"/>
+      <w:r>
+        <w:t xml:space="preserve"> (ESM)</w:t>
       </w:r>
       <w:r>
         <w:t xml:space="preserve"> (&lt;script type="module"&gt;)</w:t>
       </w:r>
       <w:r>
-        <w:t xml:space="preserve">. Les navigateurs actuels bloquent le chargement des modules locaux pour des raisons de sécurité (CORS et origin null). C’est pourquoi il est conseillé d’utiliser le server de développement Vite. </w:t>
-      </w:r>
-    </w:p>
-    <w:p>
-      <w:r>
-        <w:t xml:space="preserve">Procédure de lancement (Vite) : Installation des dépenses avec npm install, lancement du server avec npm run dev, et pour finir </w:t>
+        <w:t xml:space="preserve">. Les navigateurs actuels bloquent le chargement des modules locaux pour des raisons de sécurité (CORS et </w:t>
+      </w:r>
+      <w:proofErr w:type="spellStart"/>
+      <w:r>
+        <w:t>origin</w:t>
+      </w:r>
+      <w:proofErr w:type="spellEnd"/>
+      <w:r>
+        <w:t xml:space="preserve"> </w:t>
+      </w:r>
+      <w:proofErr w:type="spellStart"/>
+      <w:r>
+        <w:t>null</w:t>
+      </w:r>
+      <w:proofErr w:type="spellEnd"/>
+      <w:r>
+        <w:t xml:space="preserve">). C’est pourquoi il est conseillé d’utiliser le server de développement Vite. </w:t>
+      </w:r>
+    </w:p>
+    <w:p>
+      <w:r>
+        <w:t xml:space="preserve">Procédure de lancement (Vite) : Installation des dépenses avec </w:t>
+      </w:r>
+      <w:proofErr w:type="spellStart"/>
+      <w:r>
+        <w:t>npm</w:t>
+      </w:r>
+      <w:proofErr w:type="spellEnd"/>
+      <w:r>
+        <w:t xml:space="preserve"> </w:t>
+      </w:r>
+      <w:proofErr w:type="spellStart"/>
+      <w:r>
+        <w:t>install</w:t>
+      </w:r>
+      <w:proofErr w:type="spellEnd"/>
+      <w:r>
+        <w:t xml:space="preserve">, lancement du server avec </w:t>
+      </w:r>
+      <w:proofErr w:type="spellStart"/>
+      <w:r>
+        <w:t>npm</w:t>
+      </w:r>
+      <w:proofErr w:type="spellEnd"/>
+      <w:r>
+        <w:t xml:space="preserve"> run dev, et pour finir </w:t>
       </w:r>
       <w:r>
         <w:t>http://localhost:3000/</w:t>
@@ -1986,7 +2122,39 @@
           <w:b/>
           <w:bCs/>
         </w:rPr>
-        <w:t>Création du code du module snake et food :</w:t>
+        <w:t xml:space="preserve">Création du code du module </w:t>
+      </w:r>
+      <w:proofErr w:type="spellStart"/>
+      <w:r>
+        <w:rPr>
+          <w:b/>
+          <w:bCs/>
+        </w:rPr>
+        <w:t>snake</w:t>
+      </w:r>
+      <w:proofErr w:type="spellEnd"/>
+      <w:r>
+        <w:rPr>
+          <w:b/>
+          <w:bCs/>
+        </w:rPr>
+        <w:t xml:space="preserve"> et </w:t>
+      </w:r>
+      <w:proofErr w:type="spellStart"/>
+      <w:r>
+        <w:rPr>
+          <w:b/>
+          <w:bCs/>
+        </w:rPr>
+        <w:t>food</w:t>
+      </w:r>
+      <w:proofErr w:type="spellEnd"/>
+      <w:r>
+        <w:rPr>
+          <w:b/>
+          <w:bCs/>
+        </w:rPr>
+        <w:t> :</w:t>
       </w:r>
     </w:p>
     <w:p>
@@ -2009,20 +2177,65 @@
         <w:t xml:space="preserve">. </w:t>
       </w:r>
       <w:r>
-        <w:t xml:space="preserve">En premier lieu, il faut créer la fonction initSnake qui sera le point de départ du serpent. </w:t>
+        <w:t xml:space="preserve">En premier lieu, il faut créer la fonction </w:t>
+      </w:r>
+      <w:proofErr w:type="spellStart"/>
+      <w:r>
+        <w:t>initSnake</w:t>
+      </w:r>
+      <w:proofErr w:type="spellEnd"/>
+      <w:r>
+        <w:t xml:space="preserve"> qui sera le point de départ du serpent. </w:t>
       </w:r>
       <w:r>
         <w:t xml:space="preserve">Grâce au tableau d’objet </w:t>
       </w:r>
       <w:r>
-        <w:t>{Array&lt;{x: number, y: number}&gt;}</w:t>
+        <w:t>{</w:t>
+      </w:r>
+      <w:proofErr w:type="spellStart"/>
+      <w:r>
+        <w:t>Array</w:t>
+      </w:r>
+      <w:proofErr w:type="spellEnd"/>
+      <w:r>
+        <w:t xml:space="preserve">&lt;{x: </w:t>
+      </w:r>
+      <w:proofErr w:type="spellStart"/>
+      <w:r>
+        <w:t>number</w:t>
+      </w:r>
+      <w:proofErr w:type="spellEnd"/>
+      <w:r>
+        <w:t xml:space="preserve">, y: </w:t>
+      </w:r>
+      <w:proofErr w:type="spellStart"/>
+      <w:r>
+        <w:t>number</w:t>
+      </w:r>
+      <w:proofErr w:type="spellEnd"/>
+      <w:r>
+        <w:t>}&gt;}</w:t>
       </w:r>
       <w:r>
         <w:t xml:space="preserve"> qui représente un carré du corps. </w:t>
       </w:r>
       <w:r>
-        <w:t>Ensuite, la fonction drawSnake sert à enfin dessiner le serpent dans le canvas</w:t>
-      </w:r>
+        <w:t xml:space="preserve">Ensuite, la fonction </w:t>
+      </w:r>
+      <w:proofErr w:type="spellStart"/>
+      <w:r>
+        <w:t>drawSnake</w:t>
+      </w:r>
+      <w:proofErr w:type="spellEnd"/>
+      <w:r>
+        <w:t xml:space="preserve"> sert à enfin dessiner le serpent dans le </w:t>
+      </w:r>
+      <w:proofErr w:type="spellStart"/>
+      <w:r>
+        <w:t>canvas</w:t>
+      </w:r>
+      <w:proofErr w:type="spellEnd"/>
       <w:r>
         <w:t xml:space="preserve">. Mais ce n’était pas si évident, car trouver le moyen d’assigner la couleur vert au carré (tête) dû à la syntaxe spécifique a été difficile de mettre en place. </w:t>
       </w:r>
@@ -2084,13 +2297,37 @@
     </w:p>
     <w:p>
       <w:r>
-        <w:t xml:space="preserve">En ce qui concerne la partie nourriture (food), </w:t>
+        <w:t>En ce qui concerne la partie nourriture (</w:t>
+      </w:r>
+      <w:proofErr w:type="spellStart"/>
+      <w:r>
+        <w:t>food</w:t>
+      </w:r>
+      <w:proofErr w:type="spellEnd"/>
+      <w:r>
+        <w:t xml:space="preserve">), </w:t>
       </w:r>
       <w:r>
         <w:t>Il fallait afficher un carré rouge cette fois-ci</w:t>
       </w:r>
       <w:r>
-        <w:t xml:space="preserve">. Mais avec la spécificité que le carré de nourriture devait s’apparait aléatoirement dans le canvas. C’est pourquoi, l’option d’utiliser random est plutôt pertinente. </w:t>
+        <w:t xml:space="preserve">. Mais avec la spécificité que le carré de nourriture devait s’apparait aléatoirement dans le </w:t>
+      </w:r>
+      <w:proofErr w:type="spellStart"/>
+      <w:r>
+        <w:t>canvas</w:t>
+      </w:r>
+      <w:proofErr w:type="spellEnd"/>
+      <w:r>
+        <w:t xml:space="preserve">. C’est pourquoi, l’option d’utiliser </w:t>
+      </w:r>
+      <w:proofErr w:type="spellStart"/>
+      <w:r>
+        <w:t>random</w:t>
+      </w:r>
+      <w:proofErr w:type="spellEnd"/>
+      <w:r>
+        <w:t xml:space="preserve"> est plutôt pertinente. </w:t>
       </w:r>
       <w:r>
         <w:t>Cependant, dans ce cas, réaliser la syntaxe adéquate pour que ce soit vali</w:t>
@@ -2105,7 +2342,15 @@
         <w:t xml:space="preserve">Maintenant, il ne manque plus qu’attribuer la couleur rouge </w:t>
       </w:r>
       <w:r>
-        <w:t>et donner la position dans le canvas ainsi que la taille du carré grâce à cette fonction.</w:t>
+        <w:t xml:space="preserve">et donner la position dans le </w:t>
+      </w:r>
+      <w:proofErr w:type="spellStart"/>
+      <w:r>
+        <w:t>canvas</w:t>
+      </w:r>
+      <w:proofErr w:type="spellEnd"/>
+      <w:r>
+        <w:t xml:space="preserve"> ainsi que la taille du carré grâce à cette fonction.</w:t>
       </w:r>
     </w:p>
     <w:p>
@@ -2166,7 +2411,31 @@
     <w:p>
       <w:r>
         <w:lastRenderedPageBreak/>
-        <w:t>Une fois que les modules food et snake sont prêts pour donner vie au jeux, il faut compter avec la fonction draw dans le</w:t>
+        <w:t xml:space="preserve">Une fois que les modules </w:t>
+      </w:r>
+      <w:proofErr w:type="spellStart"/>
+      <w:r>
+        <w:t>food</w:t>
+      </w:r>
+      <w:proofErr w:type="spellEnd"/>
+      <w:r>
+        <w:t xml:space="preserve"> et </w:t>
+      </w:r>
+      <w:proofErr w:type="spellStart"/>
+      <w:r>
+        <w:t>snake</w:t>
+      </w:r>
+      <w:proofErr w:type="spellEnd"/>
+      <w:r>
+        <w:t xml:space="preserve"> sont prêts pour donner vie au jeux, il faut compter avec la fonction </w:t>
+      </w:r>
+      <w:proofErr w:type="spellStart"/>
+      <w:r>
+        <w:t>draw</w:t>
+      </w:r>
+      <w:proofErr w:type="spellEnd"/>
+      <w:r>
+        <w:t xml:space="preserve"> dans le</w:t>
       </w:r>
       <w:r>
         <w:t xml:space="preserve"> module</w:t>
@@ -2199,7 +2468,23 @@
           <w:b/>
           <w:bCs/>
         </w:rPr>
-        <w:t>Création des directionnelles (controls)</w:t>
+        <w:t>Création des directionnelles (</w:t>
+      </w:r>
+      <w:proofErr w:type="spellStart"/>
+      <w:r>
+        <w:rPr>
+          <w:b/>
+          <w:bCs/>
+        </w:rPr>
+        <w:t>controls</w:t>
+      </w:r>
+      <w:proofErr w:type="spellEnd"/>
+      <w:r>
+        <w:rPr>
+          <w:b/>
+          <w:bCs/>
+        </w:rPr>
+        <w:t>)</w:t>
       </w:r>
     </w:p>
     <w:p>
@@ -2215,20 +2500,54 @@
       <w:r>
         <w:t xml:space="preserve">pour changer le serpent de direction et que ce soit jouable. Il est donc important de créer la fonction </w:t>
       </w:r>
-      <w:r>
-        <w:t>handleDirectionChange(event,</w:t>
+      <w:proofErr w:type="spellStart"/>
+      <w:r>
+        <w:t>handleDirectionChange</w:t>
+      </w:r>
+      <w:proofErr w:type="spellEnd"/>
+      <w:r>
+        <w:t>(</w:t>
+      </w:r>
+      <w:proofErr w:type="spellStart"/>
+      <w:r>
+        <w:t>event</w:t>
+      </w:r>
+      <w:proofErr w:type="spellEnd"/>
+      <w:r>
+        <w:t>,</w:t>
       </w:r>
       <w:r>
         <w:t xml:space="preserve"> </w:t>
       </w:r>
-      <w:r>
-        <w:t>currentDirection)</w:t>
-      </w:r>
-      <w:r>
-        <w:t>. Cette partie est plus simple et courte à construire, toutefois la problématique de savoir et trouver qu’il fallait utiliser keyCode grâce à Event n’a pas été si évident. Une fois la variable</w:t>
-      </w:r>
-      <w:r>
-        <w:t> let key = event.keyCode;</w:t>
+      <w:proofErr w:type="spellStart"/>
+      <w:r>
+        <w:t>currentDirection</w:t>
+      </w:r>
+      <w:proofErr w:type="spellEnd"/>
+      <w:r>
+        <w:t>)</w:t>
+      </w:r>
+      <w:r>
+        <w:t xml:space="preserve">. Cette partie est plus simple et courte à construire, toutefois la problématique de savoir et trouver qu’il fallait utiliser </w:t>
+      </w:r>
+      <w:proofErr w:type="spellStart"/>
+      <w:r>
+        <w:t>keyCode</w:t>
+      </w:r>
+      <w:proofErr w:type="spellEnd"/>
+      <w:r>
+        <w:t xml:space="preserve"> grâce à Event n’a pas été si évident. Une fois la variable</w:t>
+      </w:r>
+      <w:r>
+        <w:t xml:space="preserve"> let key = </w:t>
+      </w:r>
+      <w:proofErr w:type="spellStart"/>
+      <w:r>
+        <w:t>event.keyCode</w:t>
+      </w:r>
+      <w:proofErr w:type="spellEnd"/>
+      <w:r>
+        <w:t>;</w:t>
       </w:r>
       <w:r>
         <w:t xml:space="preserve"> mis en place, le reste du code éta</w:t>
@@ -2319,8 +2638,13 @@
         <w:t xml:space="preserve">Etablir les conditions de collisions qui permettent de savoir </w:t>
       </w:r>
       <w:r>
-        <w:t>ce qui va se passer lorsque le serpent touchera les bords du canvas</w:t>
-      </w:r>
+        <w:t xml:space="preserve">ce qui va se passer lorsque le serpent touchera les bords du </w:t>
+      </w:r>
+      <w:proofErr w:type="spellStart"/>
+      <w:r>
+        <w:t>canvas</w:t>
+      </w:r>
+      <w:proofErr w:type="spellEnd"/>
       <w:r>
         <w:t xml:space="preserve"> ou son propre corps</w:t>
       </w:r>
@@ -2333,8 +2657,29 @@
       <w:r>
         <w:t xml:space="preserve">même s’il touche son propre corps. C’est alors qu’il faut créer une fonction conditionnelle comme </w:t>
       </w:r>
-      <w:r>
-        <w:t>checkCollision(head, snakeArray)</w:t>
+      <w:proofErr w:type="spellStart"/>
+      <w:r>
+        <w:t>checkCollision</w:t>
+      </w:r>
+      <w:proofErr w:type="spellEnd"/>
+      <w:r>
+        <w:t>(</w:t>
+      </w:r>
+      <w:proofErr w:type="spellStart"/>
+      <w:r>
+        <w:t>head</w:t>
+      </w:r>
+      <w:proofErr w:type="spellEnd"/>
+      <w:r>
+        <w:t xml:space="preserve">, </w:t>
+      </w:r>
+      <w:proofErr w:type="spellStart"/>
+      <w:r>
+        <w:t>snakeArray</w:t>
+      </w:r>
+      <w:proofErr w:type="spellEnd"/>
+      <w:r>
+        <w:t>)</w:t>
       </w:r>
       <w:r>
         <w:t xml:space="preserve"> pour que la partie s’arrête lorsque le serpent se touche lui-même. </w:t>
@@ -2407,19 +2752,80 @@
     <w:p/>
     <w:p>
       <w:r>
-        <w:t xml:space="preserve">Maintenant, il faudrait aussi définir les conditions de collisions lorsque le serpent touche les bords du canvas. Grâce à </w:t>
+        <w:t xml:space="preserve">Maintenant, il faudrait aussi définir les conditions de collisions lorsque le serpent touche les bords du </w:t>
+      </w:r>
+      <w:proofErr w:type="spellStart"/>
+      <w:r>
+        <w:t>canvas</w:t>
+      </w:r>
+      <w:proofErr w:type="spellEnd"/>
+      <w:r>
+        <w:t xml:space="preserve">. Grâce à </w:t>
       </w:r>
       <w:r>
         <w:t xml:space="preserve">la fonction </w:t>
       </w:r>
-      <w:r>
-        <w:t>checkCollision(head, snakeArray)</w:t>
+      <w:proofErr w:type="spellStart"/>
+      <w:r>
+        <w:t>checkCollision</w:t>
+      </w:r>
+      <w:proofErr w:type="spellEnd"/>
+      <w:r>
+        <w:t>(</w:t>
+      </w:r>
+      <w:proofErr w:type="spellStart"/>
+      <w:r>
+        <w:t>head</w:t>
+      </w:r>
+      <w:proofErr w:type="spellEnd"/>
+      <w:r>
+        <w:t xml:space="preserve">, </w:t>
+      </w:r>
+      <w:proofErr w:type="spellStart"/>
+      <w:r>
+        <w:t>snakeArray</w:t>
+      </w:r>
+      <w:proofErr w:type="spellEnd"/>
+      <w:r>
+        <w:t>)</w:t>
       </w:r>
       <w:r>
         <w:t xml:space="preserve">. </w:t>
       </w:r>
       <w:r>
-        <w:t xml:space="preserve">Cette fonction est importante car pour l’instant le serpent ne détecte pas les bords et continue son chemin en dehors du canvas. L’élaboration de cette fonction a été compliquée car il fallait utiliser le .width et .height pour qu’il prenne en compte la longueur et largeur du canvas. </w:t>
+        <w:t xml:space="preserve">Cette fonction est importante car pour l’instant le serpent ne détecte pas les bords et continue son chemin en dehors du </w:t>
+      </w:r>
+      <w:proofErr w:type="spellStart"/>
+      <w:r>
+        <w:t>canvas</w:t>
+      </w:r>
+      <w:proofErr w:type="spellEnd"/>
+      <w:r>
+        <w:t>. L’élaboration de cette fonction a été compliquée car il fallait utiliser le .</w:t>
+      </w:r>
+      <w:proofErr w:type="spellStart"/>
+      <w:r>
+        <w:t>width</w:t>
+      </w:r>
+      <w:proofErr w:type="spellEnd"/>
+      <w:r>
+        <w:t xml:space="preserve"> et .</w:t>
+      </w:r>
+      <w:proofErr w:type="spellStart"/>
+      <w:r>
+        <w:t>height</w:t>
+      </w:r>
+      <w:proofErr w:type="spellEnd"/>
+      <w:r>
+        <w:t xml:space="preserve"> pour qu’il prenne en compte la longueur et largeur du </w:t>
+      </w:r>
+      <w:proofErr w:type="spellStart"/>
+      <w:r>
+        <w:t>canvas</w:t>
+      </w:r>
+      <w:proofErr w:type="spellEnd"/>
+      <w:r>
+        <w:t xml:space="preserve">. </w:t>
       </w:r>
     </w:p>
     <w:p>
@@ -2428,7 +2834,7 @@
           <w:noProof/>
         </w:rPr>
         <w:drawing>
-          <wp:inline distT="0" distB="0" distL="0" distR="0" wp14:anchorId="0BE0E381" wp14:editId="611C47A5">
+          <wp:inline distT="0" distB="0" distL="0" distR="0" wp14:anchorId="0BE0E381" wp14:editId="6EB1D191">
             <wp:extent cx="4576617" cy="979405"/>
             <wp:effectExtent l="0" t="0" r="0" b="0"/>
             <wp:docPr id="1005941274" name="Image 12" descr="Une image contenant texte, capture d’écran, Police&#10;&#10;Le contenu généré par l’IA peut être incorrect."/>
@@ -2477,6 +2883,7 @@
         </w:drawing>
       </w:r>
     </w:p>
+    <w:p/>
     <w:p>
       <w:pPr>
         <w:pStyle w:val="Paragraphedeliste"/>
@@ -2484,21 +2891,1540 @@
           <w:ilvl w:val="0"/>
           <w:numId w:val="6"/>
         </w:numPr>
-      </w:pPr>
-      <w:r>
+        <w:rPr>
+          <w:b/>
+          <w:bCs/>
+        </w:rPr>
+      </w:pPr>
+      <w:r>
+        <w:rPr>
+          <w:b/>
+          <w:bCs/>
+        </w:rPr>
         <w:t xml:space="preserve">Mise en place du score </w:t>
       </w:r>
       <w:r>
-        <w:t>sss</w:t>
+        <w:rPr>
+          <w:b/>
+          <w:bCs/>
+        </w:rPr>
+        <w:t>et du temps</w:t>
+      </w:r>
+      <w:r>
+        <w:rPr>
+          <w:b/>
+          <w:bCs/>
+        </w:rPr>
+        <w:t xml:space="preserve"> dans le module score.js</w:t>
+      </w:r>
+    </w:p>
+    <w:p>
+      <w:r>
+        <w:t xml:space="preserve">Cette partie a été plutôt simple a réalisée, il s’agissait plus de la définition du style du point de vu graphique. </w:t>
+      </w:r>
+      <w:r>
+        <w:t xml:space="preserve">Comme dans le cas du serpent et de la nourriture, l’usage de </w:t>
+      </w:r>
+      <w:proofErr w:type="spellStart"/>
+      <w:r>
+        <w:t>ctx</w:t>
+      </w:r>
+      <w:proofErr w:type="spellEnd"/>
+      <w:r>
+        <w:t xml:space="preserve"> suivie de la méthode qui donne la forme et la position sur le </w:t>
+      </w:r>
+      <w:proofErr w:type="spellStart"/>
+      <w:r>
+        <w:t>canvas</w:t>
+      </w:r>
+      <w:proofErr w:type="spellEnd"/>
+      <w:r>
+        <w:t xml:space="preserve">. </w:t>
+      </w:r>
+    </w:p>
+    <w:p>
+      <w:r>
+        <w:rPr>
+          <w:noProof/>
+        </w:rPr>
+        <w:drawing>
+          <wp:inline distT="0" distB="0" distL="0" distR="0" wp14:anchorId="013B4C9E" wp14:editId="4743D1C0">
+            <wp:extent cx="4554665" cy="2483129"/>
+            <wp:effectExtent l="0" t="0" r="0" b="0"/>
+            <wp:docPr id="1088580618" name="Image 6"/>
+            <wp:cNvGraphicFramePr>
+              <a:graphicFrameLocks xmlns:a="http://schemas.openxmlformats.org/drawingml/2006/main" noChangeAspect="1"/>
+            </wp:cNvGraphicFramePr>
+            <a:graphic xmlns:a="http://schemas.openxmlformats.org/drawingml/2006/main">
+              <a:graphicData uri="http://schemas.openxmlformats.org/drawingml/2006/picture">
+                <pic:pic xmlns:pic="http://schemas.openxmlformats.org/drawingml/2006/picture">
+                  <pic:nvPicPr>
+                    <pic:cNvPr id="0" name="Picture 1"/>
+                    <pic:cNvPicPr>
+                      <a:picLocks noChangeAspect="1" noChangeArrowheads="1"/>
+                    </pic:cNvPicPr>
+                  </pic:nvPicPr>
+                  <pic:blipFill>
+                    <a:blip r:embed="rId16">
+                      <a:extLst>
+                        <a:ext uri="{28A0092B-C50C-407E-A947-70E740481C1C}">
+                          <a14:useLocalDpi xmlns:a14="http://schemas.microsoft.com/office/drawing/2010/main" val="0"/>
+                        </a:ext>
+                      </a:extLst>
+                    </a:blip>
+                    <a:srcRect/>
+                    <a:stretch>
+                      <a:fillRect/>
+                    </a:stretch>
+                  </pic:blipFill>
+                  <pic:spPr bwMode="auto">
+                    <a:xfrm>
+                      <a:off x="0" y="0"/>
+                      <a:ext cx="4568093" cy="2490450"/>
+                    </a:xfrm>
+                    <a:prstGeom prst="rect">
+                      <a:avLst/>
+                    </a:prstGeom>
+                    <a:noFill/>
+                    <a:ln>
+                      <a:noFill/>
+                    </a:ln>
+                  </pic:spPr>
+                </pic:pic>
+              </a:graphicData>
+            </a:graphic>
+          </wp:inline>
+        </w:drawing>
       </w:r>
     </w:p>
     <w:p/>
-    <w:p>
-      <w:pPr>
-        <w:pStyle w:val="Titre2"/>
-      </w:pPr>
+    <w:p/>
+    <w:p/>
+    <w:p>
+      <w:pPr>
+        <w:pStyle w:val="Paragraphedeliste"/>
+        <w:numPr>
+          <w:ilvl w:val="0"/>
+          <w:numId w:val="6"/>
+        </w:numPr>
+        <w:rPr>
+          <w:b/>
+          <w:bCs/>
+        </w:rPr>
+      </w:pPr>
+      <w:r>
+        <w:rPr>
+          <w:b/>
+          <w:bCs/>
+        </w:rPr>
+        <w:lastRenderedPageBreak/>
+        <w:t>Connecter tout ces méthodes dans le main</w:t>
+      </w:r>
+      <w:r>
+        <w:rPr>
+          <w:b/>
+          <w:bCs/>
+        </w:rPr>
+        <w:t xml:space="preserve"> grâce à import</w:t>
+      </w:r>
+    </w:p>
+    <w:p>
+      <w:r>
+        <w:t>Tous les fichiers exposés précédemment possède une instruction export qui va permettre d’être importer et réutiliser dans le main</w:t>
+      </w:r>
+      <w:r>
+        <w:t xml:space="preserve"> qui est le fichier central</w:t>
+      </w:r>
+      <w:r>
+        <w:t>. Cette façon de faire</w:t>
+      </w:r>
+      <w:r>
+        <w:t>,</w:t>
+      </w:r>
+      <w:r>
+        <w:t xml:space="preserve"> garde un ordre et une structure bien définie du projet. </w:t>
+      </w:r>
+      <w:r>
+        <w:t>Maintenant le main aura accès à toutes les méthodes déjà créés.</w:t>
+      </w:r>
+    </w:p>
+    <w:p>
+      <w:r>
+        <w:rPr>
+          <w:noProof/>
+        </w:rPr>
+        <w:drawing>
+          <wp:inline distT="0" distB="0" distL="0" distR="0" wp14:anchorId="7282A28B" wp14:editId="520DE54D">
+            <wp:extent cx="4524330" cy="820565"/>
+            <wp:effectExtent l="0" t="0" r="0" b="0"/>
+            <wp:docPr id="1524748748" name="Image 7" descr="Une image contenant texte, capture d’écran, Police&#10;&#10;Le contenu généré par l’IA peut être incorrect."/>
+            <wp:cNvGraphicFramePr>
+              <a:graphicFrameLocks xmlns:a="http://schemas.openxmlformats.org/drawingml/2006/main" noChangeAspect="1"/>
+            </wp:cNvGraphicFramePr>
+            <a:graphic xmlns:a="http://schemas.openxmlformats.org/drawingml/2006/main">
+              <a:graphicData uri="http://schemas.openxmlformats.org/drawingml/2006/picture">
+                <pic:pic xmlns:pic="http://schemas.openxmlformats.org/drawingml/2006/picture">
+                  <pic:nvPicPr>
+                    <pic:cNvPr id="1524748748" name="Image 7" descr="Une image contenant texte, capture d’écran, Police&#10;&#10;Le contenu généré par l’IA peut être incorrect."/>
+                    <pic:cNvPicPr>
+                      <a:picLocks noChangeAspect="1" noChangeArrowheads="1"/>
+                    </pic:cNvPicPr>
+                  </pic:nvPicPr>
+                  <pic:blipFill>
+                    <a:blip r:embed="rId17" cstate="print">
+                      <a:extLst>
+                        <a:ext uri="{28A0092B-C50C-407E-A947-70E740481C1C}">
+                          <a14:useLocalDpi xmlns:a14="http://schemas.microsoft.com/office/drawing/2010/main" val="0"/>
+                        </a:ext>
+                      </a:extLst>
+                    </a:blip>
+                    <a:srcRect/>
+                    <a:stretch>
+                      <a:fillRect/>
+                    </a:stretch>
+                  </pic:blipFill>
+                  <pic:spPr bwMode="auto">
+                    <a:xfrm>
+                      <a:off x="0" y="0"/>
+                      <a:ext cx="4563026" cy="827583"/>
+                    </a:xfrm>
+                    <a:prstGeom prst="rect">
+                      <a:avLst/>
+                    </a:prstGeom>
+                    <a:noFill/>
+                    <a:ln>
+                      <a:noFill/>
+                    </a:ln>
+                  </pic:spPr>
+                </pic:pic>
+              </a:graphicData>
+            </a:graphic>
+          </wp:inline>
+        </w:drawing>
+      </w:r>
+    </w:p>
+    <w:p/>
+    <w:p>
+      <w:r>
+        <w:t>Dans cette partie</w:t>
+      </w:r>
+      <w:r>
+        <w:t xml:space="preserve">, il est fondamentale d’ajouter le </w:t>
+      </w:r>
+      <w:proofErr w:type="spellStart"/>
+      <w:r>
+        <w:t>document.getElementById</w:t>
+      </w:r>
+      <w:proofErr w:type="spellEnd"/>
+      <w:r>
+        <w:t>(</w:t>
+      </w:r>
+      <w:proofErr w:type="spellStart"/>
+      <w:r>
+        <w:t>gameCanvas</w:t>
+      </w:r>
+      <w:proofErr w:type="spellEnd"/>
+      <w:r>
+        <w:t xml:space="preserve">) et le </w:t>
+      </w:r>
+      <w:proofErr w:type="spellStart"/>
+      <w:r>
+        <w:t>canvas.getContext</w:t>
+      </w:r>
+      <w:proofErr w:type="spellEnd"/>
+      <w:r>
+        <w:t>(</w:t>
+      </w:r>
+      <w:r>
+        <w:t>"2d"</w:t>
+      </w:r>
+      <w:r>
+        <w:t>)</w:t>
+      </w:r>
+      <w:r>
+        <w:t xml:space="preserve"> </w:t>
+      </w:r>
+      <w:r>
+        <w:t xml:space="preserve">qui vont donner l’autorisation d’accéder au </w:t>
+      </w:r>
+      <w:proofErr w:type="spellStart"/>
+      <w:r>
+        <w:t>canvas</w:t>
+      </w:r>
+      <w:proofErr w:type="spellEnd"/>
+      <w:r>
+        <w:t xml:space="preserve"> dans le HTML et préparer un contexte de dessin 2D pour pouvoir dessiner dessus.</w:t>
+      </w:r>
+    </w:p>
+    <w:p>
+      <w:r>
+        <w:rPr>
+          <w:noProof/>
+        </w:rPr>
+        <w:drawing>
+          <wp:inline distT="0" distB="0" distL="0" distR="0" wp14:anchorId="59122225" wp14:editId="2210DFF6">
+            <wp:extent cx="4558999" cy="547623"/>
+            <wp:effectExtent l="0" t="0" r="0" b="5080"/>
+            <wp:docPr id="57647638" name="Image 8"/>
+            <wp:cNvGraphicFramePr>
+              <a:graphicFrameLocks xmlns:a="http://schemas.openxmlformats.org/drawingml/2006/main" noChangeAspect="1"/>
+            </wp:cNvGraphicFramePr>
+            <a:graphic xmlns:a="http://schemas.openxmlformats.org/drawingml/2006/main">
+              <a:graphicData uri="http://schemas.openxmlformats.org/drawingml/2006/picture">
+                <pic:pic xmlns:pic="http://schemas.openxmlformats.org/drawingml/2006/picture">
+                  <pic:nvPicPr>
+                    <pic:cNvPr id="0" name="Picture 3"/>
+                    <pic:cNvPicPr>
+                      <a:picLocks noChangeAspect="1" noChangeArrowheads="1"/>
+                    </pic:cNvPicPr>
+                  </pic:nvPicPr>
+                  <pic:blipFill>
+                    <a:blip r:embed="rId18">
+                      <a:extLst>
+                        <a:ext uri="{28A0092B-C50C-407E-A947-70E740481C1C}">
+                          <a14:useLocalDpi xmlns:a14="http://schemas.microsoft.com/office/drawing/2010/main" val="0"/>
+                        </a:ext>
+                      </a:extLst>
+                    </a:blip>
+                    <a:srcRect/>
+                    <a:stretch>
+                      <a:fillRect/>
+                    </a:stretch>
+                  </pic:blipFill>
+                  <pic:spPr bwMode="auto">
+                    <a:xfrm>
+                      <a:off x="0" y="0"/>
+                      <a:ext cx="4626646" cy="555749"/>
+                    </a:xfrm>
+                    <a:prstGeom prst="rect">
+                      <a:avLst/>
+                    </a:prstGeom>
+                    <a:noFill/>
+                    <a:ln>
+                      <a:noFill/>
+                    </a:ln>
+                  </pic:spPr>
+                </pic:pic>
+              </a:graphicData>
+            </a:graphic>
+          </wp:inline>
+        </w:drawing>
+      </w:r>
+    </w:p>
+    <w:p/>
+    <w:p>
+      <w:r>
+        <w:t xml:space="preserve">L’objectif est de pourvoir afficher et initier le jeux, pour cela la méthode </w:t>
+      </w:r>
+      <w:proofErr w:type="spellStart"/>
+      <w:r>
+        <w:t>draw</w:t>
+      </w:r>
+      <w:proofErr w:type="spellEnd"/>
+      <w:r>
+        <w:t>() est principale. Mais avant de commencer avec cette méthode, il faut en premier lieu définir les modalités initialisations du jeu</w:t>
+      </w:r>
+      <w:r>
+        <w:t>x</w:t>
+      </w:r>
+      <w:r>
+        <w:t xml:space="preserve"> avec la méthode </w:t>
+      </w:r>
+      <w:proofErr w:type="spellStart"/>
+      <w:r>
+        <w:t>starGame</w:t>
+      </w:r>
+      <w:proofErr w:type="spellEnd"/>
+      <w:r>
+        <w:t xml:space="preserve">(). </w:t>
+      </w:r>
+      <w:r>
+        <w:t xml:space="preserve">Elle fera la mise en place de comment va initialiser le jeux, comme la position de la tête du serpent, le score, l’affichage de </w:t>
+      </w:r>
+      <w:proofErr w:type="spellStart"/>
+      <w:r>
+        <w:t>game</w:t>
+      </w:r>
+      <w:proofErr w:type="spellEnd"/>
+      <w:r>
+        <w:t xml:space="preserve"> over et </w:t>
+      </w:r>
+      <w:r>
+        <w:t xml:space="preserve">de pause. </w:t>
+      </w:r>
+      <w:r>
+        <w:t xml:space="preserve">L’ajout de </w:t>
+      </w:r>
+      <w:r>
+        <w:t>if(</w:t>
+      </w:r>
+      <w:proofErr w:type="spellStart"/>
+      <w:r>
+        <w:t>gameInterval</w:t>
+      </w:r>
+      <w:proofErr w:type="spellEnd"/>
+      <w:r>
+        <w:t xml:space="preserve">) </w:t>
+      </w:r>
+      <w:proofErr w:type="spellStart"/>
+      <w:r>
+        <w:t>clearInterval</w:t>
+      </w:r>
+      <w:proofErr w:type="spellEnd"/>
+      <w:r>
+        <w:t>(</w:t>
+      </w:r>
+      <w:proofErr w:type="spellStart"/>
+      <w:r>
+        <w:t>gameInterval</w:t>
+      </w:r>
+      <w:proofErr w:type="spellEnd"/>
+      <w:r>
+        <w:t>)</w:t>
+      </w:r>
+      <w:r>
+        <w:t xml:space="preserve"> va vérifier si la boucle </w:t>
+      </w:r>
+      <w:proofErr w:type="spellStart"/>
+      <w:r>
+        <w:t>gameInterval</w:t>
+      </w:r>
+      <w:proofErr w:type="spellEnd"/>
+      <w:r>
+        <w:t xml:space="preserve"> est déjà en cours, si c’est le cas, elle l’arrête. Puis, </w:t>
+      </w:r>
+      <w:r>
+        <w:t>(</w:t>
+      </w:r>
+      <w:proofErr w:type="spellStart"/>
+      <w:r>
+        <w:t>intervalTime</w:t>
+      </w:r>
+      <w:proofErr w:type="spellEnd"/>
+      <w:r>
+        <w:t xml:space="preserve">) </w:t>
+      </w:r>
+      <w:proofErr w:type="spellStart"/>
+      <w:r>
+        <w:t>clearInterval</w:t>
+      </w:r>
+      <w:proofErr w:type="spellEnd"/>
+      <w:r>
+        <w:t>(</w:t>
+      </w:r>
+      <w:proofErr w:type="spellStart"/>
+      <w:r>
+        <w:t>intervalTime</w:t>
+      </w:r>
+      <w:proofErr w:type="spellEnd"/>
+      <w:r>
+        <w:t>);</w:t>
+      </w:r>
+      <w:r>
+        <w:t xml:space="preserve"> pour nettoyer le </w:t>
+      </w:r>
+      <w:proofErr w:type="spellStart"/>
+      <w:r>
+        <w:t>timer</w:t>
+      </w:r>
+      <w:proofErr w:type="spellEnd"/>
+      <w:r>
+        <w:t xml:space="preserve"> de l’ancienne partie. </w:t>
+      </w:r>
+    </w:p>
+    <w:p>
+      <w:r>
+        <w:t xml:space="preserve">En ce qui concerne le </w:t>
+      </w:r>
+      <w:proofErr w:type="spellStart"/>
+      <w:r>
+        <w:t>timer</w:t>
+      </w:r>
+      <w:proofErr w:type="spellEnd"/>
+      <w:r>
+        <w:t xml:space="preserve">, la pause, </w:t>
+      </w:r>
+      <w:proofErr w:type="spellStart"/>
+      <w:r>
+        <w:t>game</w:t>
+      </w:r>
+      <w:proofErr w:type="spellEnd"/>
+      <w:r>
+        <w:t xml:space="preserve"> over et les intervalles, ont été ajouté et modifié vers la fin du projet. </w:t>
+      </w:r>
+    </w:p>
+    <w:p>
+      <w:r>
+        <w:lastRenderedPageBreak/>
+        <w:t xml:space="preserve"> </w:t>
+      </w:r>
+      <w:r>
+        <w:rPr>
+          <w:noProof/>
+        </w:rPr>
+        <w:drawing>
+          <wp:inline distT="0" distB="0" distL="0" distR="0" wp14:anchorId="09D9A490" wp14:editId="052F970D">
+            <wp:extent cx="2894877" cy="2910197"/>
+            <wp:effectExtent l="0" t="0" r="1270" b="5080"/>
+            <wp:docPr id="1548422594" name="Image 10" descr="Une image contenant texte, capture d’écran, Police&#10;&#10;Le contenu généré par l’IA peut être incorrect."/>
+            <wp:cNvGraphicFramePr>
+              <a:graphicFrameLocks xmlns:a="http://schemas.openxmlformats.org/drawingml/2006/main" noChangeAspect="1"/>
+            </wp:cNvGraphicFramePr>
+            <a:graphic xmlns:a="http://schemas.openxmlformats.org/drawingml/2006/main">
+              <a:graphicData uri="http://schemas.openxmlformats.org/drawingml/2006/picture">
+                <pic:pic xmlns:pic="http://schemas.openxmlformats.org/drawingml/2006/picture">
+                  <pic:nvPicPr>
+                    <pic:cNvPr id="1548422594" name="Image 10" descr="Une image contenant texte, capture d’écran, Police&#10;&#10;Le contenu généré par l’IA peut être incorrect."/>
+                    <pic:cNvPicPr>
+                      <a:picLocks noChangeAspect="1" noChangeArrowheads="1"/>
+                    </pic:cNvPicPr>
+                  </pic:nvPicPr>
+                  <pic:blipFill>
+                    <a:blip r:embed="rId19" cstate="print">
+                      <a:extLst>
+                        <a:ext uri="{28A0092B-C50C-407E-A947-70E740481C1C}">
+                          <a14:useLocalDpi xmlns:a14="http://schemas.microsoft.com/office/drawing/2010/main" val="0"/>
+                        </a:ext>
+                      </a:extLst>
+                    </a:blip>
+                    <a:srcRect/>
+                    <a:stretch>
+                      <a:fillRect/>
+                    </a:stretch>
+                  </pic:blipFill>
+                  <pic:spPr bwMode="auto">
+                    <a:xfrm>
+                      <a:off x="0" y="0"/>
+                      <a:ext cx="2912303" cy="2927715"/>
+                    </a:xfrm>
+                    <a:prstGeom prst="rect">
+                      <a:avLst/>
+                    </a:prstGeom>
+                    <a:noFill/>
+                    <a:ln>
+                      <a:noFill/>
+                    </a:ln>
+                  </pic:spPr>
+                </pic:pic>
+              </a:graphicData>
+            </a:graphic>
+          </wp:inline>
+        </w:drawing>
+      </w:r>
+    </w:p>
+    <w:p/>
+    <w:p>
+      <w:r>
+        <w:t xml:space="preserve">La fonction </w:t>
+      </w:r>
+      <w:proofErr w:type="spellStart"/>
+      <w:r>
+        <w:t>draw</w:t>
+      </w:r>
+      <w:proofErr w:type="spellEnd"/>
+      <w:r>
+        <w:t xml:space="preserve"> est la plus complexe à réaliser et celle qui a subit le plus de modifications pour permettre que tout puisse s’emboiter correctement et que ce soit jouable. </w:t>
+      </w:r>
+      <w:r>
+        <w:t xml:space="preserve">Il fallait premièrement arriver à exécuter l’affichage de la tête du serpent, la nourriture et le score et sans doute le </w:t>
+      </w:r>
+      <w:proofErr w:type="spellStart"/>
+      <w:r>
+        <w:t>game</w:t>
+      </w:r>
+      <w:proofErr w:type="spellEnd"/>
+      <w:r>
+        <w:t xml:space="preserve"> over. </w:t>
+      </w:r>
+    </w:p>
+    <w:p>
+      <w:r>
+        <w:t xml:space="preserve">Pour ce faire, il a fallu faire appel aux fonctions </w:t>
+      </w:r>
+      <w:proofErr w:type="spellStart"/>
+      <w:r>
+        <w:t>drawSnake</w:t>
+      </w:r>
+      <w:proofErr w:type="spellEnd"/>
+      <w:r>
+        <w:t xml:space="preserve">, </w:t>
+      </w:r>
+      <w:proofErr w:type="spellStart"/>
+      <w:r>
+        <w:t>drawFood</w:t>
+      </w:r>
+      <w:proofErr w:type="spellEnd"/>
+      <w:r>
+        <w:t xml:space="preserve">, </w:t>
+      </w:r>
+      <w:proofErr w:type="spellStart"/>
+      <w:r>
+        <w:t>drawScore</w:t>
+      </w:r>
+      <w:proofErr w:type="spellEnd"/>
+      <w:r>
+        <w:t xml:space="preserve"> et </w:t>
+      </w:r>
+      <w:proofErr w:type="spellStart"/>
+      <w:r>
+        <w:t>checkCollion</w:t>
+      </w:r>
+      <w:proofErr w:type="spellEnd"/>
+      <w:r>
+        <w:t xml:space="preserve">, etc. </w:t>
+      </w:r>
+      <w:r>
+        <w:t xml:space="preserve">Pour commencer à tester la jouabilité et corriger les éventuelles erreurs ou bug. </w:t>
+      </w:r>
+      <w:r>
+        <w:t>Toutefois</w:t>
+      </w:r>
+      <w:r>
+        <w:t>,</w:t>
+      </w:r>
+      <w:r>
+        <w:t xml:space="preserve"> dans le cas de ce projet une erreur a été constaté. </w:t>
+      </w:r>
+    </w:p>
+    <w:p/>
+    <w:p>
+      <w:pPr>
+        <w:rPr>
+          <w:b/>
+          <w:bCs/>
+        </w:rPr>
+      </w:pPr>
+      <w:r>
+        <w:rPr>
+          <w:b/>
+          <w:bCs/>
+        </w:rPr>
+        <w:t xml:space="preserve">Détection des collision un carré avant : </w:t>
+      </w:r>
+    </w:p>
+    <w:p>
+      <w:r>
+        <w:t xml:space="preserve">La fonction détectait la collision de la tête du serpent des bords du cadre </w:t>
+      </w:r>
+      <w:proofErr w:type="spellStart"/>
+      <w:r>
+        <w:t>canvas</w:t>
+      </w:r>
+      <w:proofErr w:type="spellEnd"/>
+      <w:r>
+        <w:t xml:space="preserve"> un carré avant, et lors de l’affichage </w:t>
+      </w:r>
+      <w:proofErr w:type="spellStart"/>
+      <w:r>
+        <w:t>game</w:t>
+      </w:r>
+      <w:proofErr w:type="spellEnd"/>
+      <w:r>
+        <w:t xml:space="preserve"> over et fin de la partie, cette fois-ci, la tête du serpent touchait bien les bords. </w:t>
+      </w:r>
+      <w:r>
+        <w:t xml:space="preserve">En effet, le problème venait de l’ordre d’exécution dans la fonction </w:t>
+      </w:r>
+      <w:proofErr w:type="spellStart"/>
+      <w:r>
+        <w:t>draw</w:t>
+      </w:r>
+      <w:proofErr w:type="spellEnd"/>
+      <w:r>
+        <w:t xml:space="preserve">() avec une mauvaise utilisation de la fonction </w:t>
+      </w:r>
+      <w:proofErr w:type="spellStart"/>
+      <w:r>
+        <w:t>alert</w:t>
+      </w:r>
+      <w:proofErr w:type="spellEnd"/>
+      <w:r>
+        <w:t>(). Ce qui c</w:t>
+      </w:r>
+      <w:r>
+        <w:t xml:space="preserve">e passait </w:t>
+      </w:r>
+      <w:proofErr w:type="spellStart"/>
+      <w:r>
+        <w:t>éltait</w:t>
+      </w:r>
+      <w:proofErr w:type="spellEnd"/>
+      <w:r>
+        <w:t xml:space="preserve"> que le jeu s’arrêtait immédiatement après la détection de la collision et affichait </w:t>
+      </w:r>
+      <w:proofErr w:type="spellStart"/>
+      <w:r>
+        <w:t>alert</w:t>
+      </w:r>
+      <w:proofErr w:type="spellEnd"/>
+      <w:r>
+        <w:t xml:space="preserve"> (</w:t>
+      </w:r>
+      <w:proofErr w:type="spellStart"/>
+      <w:r>
+        <w:t>game</w:t>
+      </w:r>
+      <w:proofErr w:type="spellEnd"/>
+      <w:r>
+        <w:t xml:space="preserve"> over), et </w:t>
+      </w:r>
+      <w:proofErr w:type="spellStart"/>
+      <w:r>
+        <w:t>clearInterval</w:t>
+      </w:r>
+      <w:proofErr w:type="spellEnd"/>
+      <w:r>
+        <w:t xml:space="preserve"> empêchait le prochain cycle de jeu de dessiner, mais la position finale n’était jamais dessinée dans le cycle courant avant l’arrêt, figeant sur l’état valide précédent. </w:t>
+      </w:r>
+    </w:p>
+    <w:p>
+      <w:r>
+        <w:t xml:space="preserve">Solution adoptée, le bloc collision qui vérifie et arrête je jeux a été déplacé avant la logique de mise à jour du corps. Donc, </w:t>
+      </w:r>
+      <w:proofErr w:type="spellStart"/>
+      <w:r>
+        <w:t>alert</w:t>
+      </w:r>
+      <w:proofErr w:type="spellEnd"/>
+      <w:r>
+        <w:t>("Game Over ! Score final : " + score);</w:t>
+      </w:r>
+      <w:r>
+        <w:t xml:space="preserve"> a été </w:t>
+      </w:r>
+      <w:r>
+        <w:lastRenderedPageBreak/>
+        <w:t>remplacé par d</w:t>
+      </w:r>
+      <w:r>
+        <w:t xml:space="preserve">éclaration de l'état : let </w:t>
+      </w:r>
+      <w:proofErr w:type="spellStart"/>
+      <w:r>
+        <w:t>gameOver</w:t>
+      </w:r>
+      <w:proofErr w:type="spellEnd"/>
+      <w:r>
+        <w:t xml:space="preserve"> = false;</w:t>
+      </w:r>
+      <w:r>
+        <w:t xml:space="preserve"> et </w:t>
+      </w:r>
+      <w:proofErr w:type="spellStart"/>
+      <w:r>
+        <w:t>drawGameOver</w:t>
+      </w:r>
+      <w:proofErr w:type="spellEnd"/>
+      <w:r>
+        <w:t xml:space="preserve">() { ... </w:t>
+      </w:r>
+      <w:proofErr w:type="spellStart"/>
+      <w:r>
+        <w:t>ctx.fillText</w:t>
+      </w:r>
+      <w:proofErr w:type="spellEnd"/>
+      <w:r>
+        <w:t>("Game Over!", ...); }</w:t>
+      </w:r>
+      <w:r>
+        <w:t xml:space="preserve"> et </w:t>
+      </w:r>
+      <w:r>
+        <w:t>if (</w:t>
+      </w:r>
+      <w:proofErr w:type="spellStart"/>
+      <w:r>
+        <w:t>gameOver</w:t>
+      </w:r>
+      <w:proofErr w:type="spellEnd"/>
+      <w:r>
+        <w:t xml:space="preserve">) { </w:t>
+      </w:r>
+      <w:proofErr w:type="spellStart"/>
+      <w:r>
+        <w:t>drawGameOver</w:t>
+      </w:r>
+      <w:proofErr w:type="spellEnd"/>
+      <w:r>
+        <w:t>(); return; }</w:t>
+      </w:r>
+    </w:p>
+    <w:p/>
+    <w:p>
+      <w:pPr>
+        <w:rPr>
+          <w:b/>
+          <w:bCs/>
+        </w:rPr>
+      </w:pPr>
+      <w:r>
+        <w:rPr>
+          <w:b/>
+          <w:bCs/>
+        </w:rPr>
+        <w:t>Modification de Game Over :</w:t>
+      </w:r>
+    </w:p>
+    <w:p>
+      <w:r>
+        <w:t>Après vérification que le jeux fonctionne et l’erreur déjà traité ne persiste pas</w:t>
+      </w:r>
+      <w:r>
+        <w:t xml:space="preserve">, l’ajout de l’affichage Game Over écrit sur le </w:t>
+      </w:r>
+      <w:proofErr w:type="spellStart"/>
+      <w:r>
+        <w:t>canvas</w:t>
+      </w:r>
+      <w:proofErr w:type="spellEnd"/>
+      <w:r>
+        <w:t xml:space="preserve"> et ne plus sous forme d’</w:t>
+      </w:r>
+      <w:proofErr w:type="spellStart"/>
+      <w:r>
+        <w:t>alert</w:t>
+      </w:r>
+      <w:proofErr w:type="spellEnd"/>
+      <w:r>
+        <w:t xml:space="preserve"> comme fait précédemment</w:t>
+      </w:r>
+      <w:r>
+        <w:t xml:space="preserve">, dans la fonction </w:t>
+      </w:r>
+      <w:proofErr w:type="spellStart"/>
+      <w:r>
+        <w:t>draw</w:t>
+      </w:r>
+      <w:proofErr w:type="spellEnd"/>
+      <w:r>
+        <w:t>()</w:t>
+      </w:r>
+      <w:r>
+        <w:t>.</w:t>
+      </w:r>
+      <w:r>
+        <w:rPr>
+          <w:noProof/>
+        </w:rPr>
+        <w:drawing>
+          <wp:inline distT="0" distB="0" distL="0" distR="0" wp14:anchorId="0FEE242A" wp14:editId="1BB1187D">
+            <wp:extent cx="4697676" cy="1235549"/>
+            <wp:effectExtent l="0" t="0" r="8255" b="3175"/>
+            <wp:docPr id="194724330" name="Image 11"/>
+            <wp:cNvGraphicFramePr>
+              <a:graphicFrameLocks xmlns:a="http://schemas.openxmlformats.org/drawingml/2006/main" noChangeAspect="1"/>
+            </wp:cNvGraphicFramePr>
+            <a:graphic xmlns:a="http://schemas.openxmlformats.org/drawingml/2006/main">
+              <a:graphicData uri="http://schemas.openxmlformats.org/drawingml/2006/picture">
+                <pic:pic xmlns:pic="http://schemas.openxmlformats.org/drawingml/2006/picture">
+                  <pic:nvPicPr>
+                    <pic:cNvPr id="0" name="Picture 6"/>
+                    <pic:cNvPicPr>
+                      <a:picLocks noChangeAspect="1" noChangeArrowheads="1"/>
+                    </pic:cNvPicPr>
+                  </pic:nvPicPr>
+                  <pic:blipFill>
+                    <a:blip r:embed="rId20" cstate="print">
+                      <a:extLst>
+                        <a:ext uri="{28A0092B-C50C-407E-A947-70E740481C1C}">
+                          <a14:useLocalDpi xmlns:a14="http://schemas.microsoft.com/office/drawing/2010/main" val="0"/>
+                        </a:ext>
+                      </a:extLst>
+                    </a:blip>
+                    <a:srcRect/>
+                    <a:stretch>
+                      <a:fillRect/>
+                    </a:stretch>
+                  </pic:blipFill>
+                  <pic:spPr bwMode="auto">
+                    <a:xfrm>
+                      <a:off x="0" y="0"/>
+                      <a:ext cx="4720722" cy="1241610"/>
+                    </a:xfrm>
+                    <a:prstGeom prst="rect">
+                      <a:avLst/>
+                    </a:prstGeom>
+                    <a:noFill/>
+                    <a:ln>
+                      <a:noFill/>
+                    </a:ln>
+                  </pic:spPr>
+                </pic:pic>
+              </a:graphicData>
+            </a:graphic>
+          </wp:inline>
+        </w:drawing>
+      </w:r>
+      <w:r>
+        <w:t xml:space="preserve"> </w:t>
+      </w:r>
+    </w:p>
+    <w:p/>
+    <w:p>
+      <w:pPr>
+        <w:rPr>
+          <w:b/>
+          <w:bCs/>
+        </w:rPr>
+      </w:pPr>
+      <w:r>
+        <w:rPr>
+          <w:b/>
+          <w:bCs/>
+        </w:rPr>
+        <w:t xml:space="preserve">Création du </w:t>
+      </w:r>
+      <w:r>
+        <w:rPr>
+          <w:b/>
+          <w:bCs/>
+        </w:rPr>
+        <w:t>Chronomètre</w:t>
+      </w:r>
+      <w:r>
+        <w:rPr>
+          <w:b/>
+          <w:bCs/>
+        </w:rPr>
+        <w:t xml:space="preserve"> (</w:t>
+      </w:r>
+      <w:proofErr w:type="spellStart"/>
+      <w:r>
+        <w:rPr>
+          <w:b/>
+          <w:bCs/>
+        </w:rPr>
+        <w:t>Timer</w:t>
+      </w:r>
+      <w:proofErr w:type="spellEnd"/>
+      <w:r>
+        <w:rPr>
+          <w:b/>
+          <w:bCs/>
+        </w:rPr>
+        <w:t xml:space="preserve">) : </w:t>
+      </w:r>
+    </w:p>
+    <w:p>
+      <w:r>
+        <w:t xml:space="preserve">Dan le cas du </w:t>
+      </w:r>
+      <w:proofErr w:type="spellStart"/>
+      <w:r>
+        <w:t>timer</w:t>
+      </w:r>
+      <w:proofErr w:type="spellEnd"/>
+      <w:r>
+        <w:t xml:space="preserve">, l’initialisation de trois variables différentes a été nécessaire, comme </w:t>
+      </w:r>
+      <w:proofErr w:type="spellStart"/>
+      <w:r>
+        <w:t>gameTime</w:t>
+      </w:r>
+      <w:proofErr w:type="spellEnd"/>
+      <w:r>
+        <w:t xml:space="preserve">, </w:t>
+      </w:r>
+      <w:proofErr w:type="spellStart"/>
+      <w:r>
+        <w:t>timeSecond</w:t>
+      </w:r>
+      <w:proofErr w:type="spellEnd"/>
+      <w:r>
+        <w:t xml:space="preserve"> et </w:t>
+      </w:r>
+      <w:proofErr w:type="spellStart"/>
+      <w:r>
+        <w:t>intervalTime</w:t>
+      </w:r>
+      <w:proofErr w:type="spellEnd"/>
+      <w:r>
+        <w:t xml:space="preserve">. Ici, une erreur a été commise en utilisant au début la même intervalle </w:t>
+      </w:r>
+      <w:proofErr w:type="spellStart"/>
+      <w:r>
+        <w:t>gameInterval</w:t>
+      </w:r>
+      <w:proofErr w:type="spellEnd"/>
+      <w:r>
+        <w:t xml:space="preserve"> que dans le cas du serpent. Cette pratique n’a pas était retenu car des bugs ont surgit. </w:t>
+      </w:r>
+    </w:p>
+    <w:p>
+      <w:r>
+        <w:t xml:space="preserve">Maintenant, c’est la nouvelle fonction </w:t>
+      </w:r>
+      <w:proofErr w:type="spellStart"/>
+      <w:r>
+        <w:t>updateTime</w:t>
+      </w:r>
+      <w:proofErr w:type="spellEnd"/>
+      <w:r>
+        <w:t>() qui sera chargé de calculer la différence entre le temps actuelle (</w:t>
+      </w:r>
+      <w:proofErr w:type="spellStart"/>
+      <w:r>
+        <w:t>Date.now</w:t>
+      </w:r>
+      <w:proofErr w:type="spellEnd"/>
+      <w:r>
+        <w:t>()) et l’heure de départ (</w:t>
+      </w:r>
+      <w:proofErr w:type="spellStart"/>
+      <w:r>
+        <w:t>gameTime</w:t>
+      </w:r>
+      <w:proofErr w:type="spellEnd"/>
+      <w:r>
+        <w:t xml:space="preserve">) et bien sûr de mettre à jour le compteur </w:t>
+      </w:r>
+      <w:proofErr w:type="spellStart"/>
+      <w:r>
+        <w:t>timeSecond</w:t>
+      </w:r>
+      <w:proofErr w:type="spellEnd"/>
+      <w:r>
+        <w:t xml:space="preserve">. </w:t>
+      </w:r>
+    </w:p>
+    <w:p>
+      <w:r>
+        <w:rPr>
+          <w:noProof/>
+        </w:rPr>
+        <w:drawing>
+          <wp:inline distT="0" distB="0" distL="0" distR="0" wp14:anchorId="75BD3776" wp14:editId="7FC7A1E3">
+            <wp:extent cx="4706343" cy="1626942"/>
+            <wp:effectExtent l="0" t="0" r="0" b="0"/>
+            <wp:docPr id="1082121779" name="Image 16"/>
+            <wp:cNvGraphicFramePr>
+              <a:graphicFrameLocks xmlns:a="http://schemas.openxmlformats.org/drawingml/2006/main" noChangeAspect="1"/>
+            </wp:cNvGraphicFramePr>
+            <a:graphic xmlns:a="http://schemas.openxmlformats.org/drawingml/2006/main">
+              <a:graphicData uri="http://schemas.openxmlformats.org/drawingml/2006/picture">
+                <pic:pic xmlns:pic="http://schemas.openxmlformats.org/drawingml/2006/picture">
+                  <pic:nvPicPr>
+                    <pic:cNvPr id="0" name="Picture 11"/>
+                    <pic:cNvPicPr>
+                      <a:picLocks noChangeAspect="1" noChangeArrowheads="1"/>
+                    </pic:cNvPicPr>
+                  </pic:nvPicPr>
+                  <pic:blipFill>
+                    <a:blip r:embed="rId21">
+                      <a:extLst>
+                        <a:ext uri="{28A0092B-C50C-407E-A947-70E740481C1C}">
+                          <a14:useLocalDpi xmlns:a14="http://schemas.microsoft.com/office/drawing/2010/main" val="0"/>
+                        </a:ext>
+                      </a:extLst>
+                    </a:blip>
+                    <a:srcRect/>
+                    <a:stretch>
+                      <a:fillRect/>
+                    </a:stretch>
+                  </pic:blipFill>
+                  <pic:spPr bwMode="auto">
+                    <a:xfrm>
+                      <a:off x="0" y="0"/>
+                      <a:ext cx="4721441" cy="1632161"/>
+                    </a:xfrm>
+                    <a:prstGeom prst="rect">
+                      <a:avLst/>
+                    </a:prstGeom>
+                    <a:noFill/>
+                    <a:ln>
+                      <a:noFill/>
+                    </a:ln>
+                  </pic:spPr>
+                </pic:pic>
+              </a:graphicData>
+            </a:graphic>
+          </wp:inline>
+        </w:drawing>
+      </w:r>
+    </w:p>
+    <w:p>
+      <w:r>
+        <w:t>Lors du démarrage (</w:t>
+      </w:r>
+      <w:proofErr w:type="spellStart"/>
+      <w:r>
+        <w:t>startGame</w:t>
+      </w:r>
+      <w:proofErr w:type="spellEnd"/>
+      <w:r>
+        <w:t xml:space="preserve">()), la variable </w:t>
+      </w:r>
+      <w:proofErr w:type="spellStart"/>
+      <w:r>
+        <w:t>timeSecond</w:t>
+      </w:r>
+      <w:proofErr w:type="spellEnd"/>
+      <w:r>
+        <w:t xml:space="preserve"> sera initialisé à 0</w:t>
+      </w:r>
+      <w:r>
+        <w:t xml:space="preserve">. Le temps sera également figé quand on fait pause et repart d’où il était avec la reprise de la partie. Mais, il a fallu spécifié que le </w:t>
+      </w:r>
+      <w:proofErr w:type="spellStart"/>
+      <w:r>
+        <w:t>timer</w:t>
+      </w:r>
+      <w:proofErr w:type="spellEnd"/>
+      <w:r>
+        <w:t xml:space="preserve"> devait s’arr</w:t>
+      </w:r>
+      <w:r>
+        <w:t>ê</w:t>
+      </w:r>
+      <w:r>
+        <w:t xml:space="preserve">ter complétement quand la collision </w:t>
+      </w:r>
+    </w:p>
+    <w:p/>
+    <w:p>
+      <w:r>
+        <w:rPr>
+          <w:noProof/>
+        </w:rPr>
+        <w:lastRenderedPageBreak/>
+        <w:drawing>
+          <wp:inline distT="0" distB="0" distL="0" distR="0" wp14:anchorId="65D7A058" wp14:editId="7B5412C3">
+            <wp:extent cx="4519642" cy="2400842"/>
+            <wp:effectExtent l="0" t="0" r="0" b="0"/>
+            <wp:docPr id="461592720" name="Image 17"/>
+            <wp:cNvGraphicFramePr>
+              <a:graphicFrameLocks xmlns:a="http://schemas.openxmlformats.org/drawingml/2006/main" noChangeAspect="1"/>
+            </wp:cNvGraphicFramePr>
+            <a:graphic xmlns:a="http://schemas.openxmlformats.org/drawingml/2006/main">
+              <a:graphicData uri="http://schemas.openxmlformats.org/drawingml/2006/picture">
+                <pic:pic xmlns:pic="http://schemas.openxmlformats.org/drawingml/2006/picture">
+                  <pic:nvPicPr>
+                    <pic:cNvPr id="0" name="Picture 12"/>
+                    <pic:cNvPicPr>
+                      <a:picLocks noChangeAspect="1" noChangeArrowheads="1"/>
+                    </pic:cNvPicPr>
+                  </pic:nvPicPr>
+                  <pic:blipFill>
+                    <a:blip r:embed="rId22">
+                      <a:extLst>
+                        <a:ext uri="{28A0092B-C50C-407E-A947-70E740481C1C}">
+                          <a14:useLocalDpi xmlns:a14="http://schemas.microsoft.com/office/drawing/2010/main" val="0"/>
+                        </a:ext>
+                      </a:extLst>
+                    </a:blip>
+                    <a:srcRect/>
+                    <a:stretch>
+                      <a:fillRect/>
+                    </a:stretch>
+                  </pic:blipFill>
+                  <pic:spPr bwMode="auto">
+                    <a:xfrm>
+                      <a:off x="0" y="0"/>
+                      <a:ext cx="4521938" cy="2402061"/>
+                    </a:xfrm>
+                    <a:prstGeom prst="rect">
+                      <a:avLst/>
+                    </a:prstGeom>
+                    <a:noFill/>
+                    <a:ln>
+                      <a:noFill/>
+                    </a:ln>
+                  </pic:spPr>
+                </pic:pic>
+              </a:graphicData>
+            </a:graphic>
+          </wp:inline>
+        </w:drawing>
+      </w:r>
+      <w:r>
+        <w:t xml:space="preserve">aura lieu. C’est pourquoi, pour un bon fonctionnement, il y a eu un ajout de </w:t>
+      </w:r>
+      <w:proofErr w:type="spellStart"/>
+      <w:r>
+        <w:t>timesecond</w:t>
+      </w:r>
+      <w:proofErr w:type="spellEnd"/>
+      <w:r>
+        <w:t xml:space="preserve"> dans la fonction </w:t>
+      </w:r>
+      <w:proofErr w:type="spellStart"/>
+      <w:r>
+        <w:t>drawGameOver</w:t>
+      </w:r>
+      <w:proofErr w:type="spellEnd"/>
+      <w:r>
+        <w:t>().</w:t>
+      </w:r>
+    </w:p>
+    <w:p>
+      <w:r>
+        <w:rPr>
+          <w:noProof/>
+        </w:rPr>
+        <w:drawing>
+          <wp:inline distT="0" distB="0" distL="0" distR="0" wp14:anchorId="335B9C20" wp14:editId="00C6F5C9">
+            <wp:extent cx="5750560" cy="446405"/>
+            <wp:effectExtent l="0" t="0" r="2540" b="0"/>
+            <wp:docPr id="176729258" name="Image 18"/>
+            <wp:cNvGraphicFramePr>
+              <a:graphicFrameLocks xmlns:a="http://schemas.openxmlformats.org/drawingml/2006/main" noChangeAspect="1"/>
+            </wp:cNvGraphicFramePr>
+            <a:graphic xmlns:a="http://schemas.openxmlformats.org/drawingml/2006/main">
+              <a:graphicData uri="http://schemas.openxmlformats.org/drawingml/2006/picture">
+                <pic:pic xmlns:pic="http://schemas.openxmlformats.org/drawingml/2006/picture">
+                  <pic:nvPicPr>
+                    <pic:cNvPr id="0" name="Picture 13"/>
+                    <pic:cNvPicPr>
+                      <a:picLocks noChangeAspect="1" noChangeArrowheads="1"/>
+                    </pic:cNvPicPr>
+                  </pic:nvPicPr>
+                  <pic:blipFill>
+                    <a:blip r:embed="rId23" cstate="print">
+                      <a:extLst>
+                        <a:ext uri="{28A0092B-C50C-407E-A947-70E740481C1C}">
+                          <a14:useLocalDpi xmlns:a14="http://schemas.microsoft.com/office/drawing/2010/main" val="0"/>
+                        </a:ext>
+                      </a:extLst>
+                    </a:blip>
+                    <a:srcRect/>
+                    <a:stretch>
+                      <a:fillRect/>
+                    </a:stretch>
+                  </pic:blipFill>
+                  <pic:spPr bwMode="auto">
+                    <a:xfrm>
+                      <a:off x="0" y="0"/>
+                      <a:ext cx="5750560" cy="446405"/>
+                    </a:xfrm>
+                    <a:prstGeom prst="rect">
+                      <a:avLst/>
+                    </a:prstGeom>
+                    <a:noFill/>
+                    <a:ln>
+                      <a:noFill/>
+                    </a:ln>
+                  </pic:spPr>
+                </pic:pic>
+              </a:graphicData>
+            </a:graphic>
+          </wp:inline>
+        </w:drawing>
+      </w:r>
+    </w:p>
+    <w:p/>
+    <w:p>
+      <w:pPr>
+        <w:rPr>
+          <w:b/>
+          <w:bCs/>
+        </w:rPr>
+      </w:pPr>
+      <w:r>
+        <w:rPr>
+          <w:b/>
+          <w:bCs/>
+        </w:rPr>
+        <w:t xml:space="preserve">Mise en place de l’option pause lorsqu’on appuie sur la touche espace : </w:t>
+      </w:r>
+    </w:p>
+    <w:p>
+      <w:r>
+        <w:t xml:space="preserve">Toujours dans le main, la première chose a été de créer une variable qui sera utilisée dans la nouvelle fonction </w:t>
+      </w:r>
+      <w:proofErr w:type="spellStart"/>
+      <w:r>
+        <w:t>pauseTouch</w:t>
+      </w:r>
+      <w:proofErr w:type="spellEnd"/>
+      <w:r>
+        <w:t xml:space="preserve">(). En réalité, la variable </w:t>
+      </w:r>
+      <w:proofErr w:type="spellStart"/>
+      <w:r>
+        <w:t>paused</w:t>
+      </w:r>
+      <w:proofErr w:type="spellEnd"/>
+      <w:r>
+        <w:t xml:space="preserve"> sera définit à false lorsque le jeux sera actif, mais du moment où l’on appuie sur la touche espace l’</w:t>
+      </w:r>
+      <w:proofErr w:type="spellStart"/>
+      <w:r>
+        <w:t>interval</w:t>
+      </w:r>
+      <w:proofErr w:type="spellEnd"/>
+      <w:r>
+        <w:t xml:space="preserve"> </w:t>
+      </w:r>
+      <w:proofErr w:type="spellStart"/>
+      <w:r>
+        <w:t>gameInterval</w:t>
+      </w:r>
+      <w:proofErr w:type="spellEnd"/>
+      <w:r>
+        <w:t xml:space="preserve"> et </w:t>
+      </w:r>
+      <w:proofErr w:type="spellStart"/>
+      <w:r>
+        <w:t>timerInterval</w:t>
+      </w:r>
+      <w:proofErr w:type="spellEnd"/>
+      <w:r>
+        <w:t xml:space="preserve"> se fige et appel ensuite la fonction </w:t>
+      </w:r>
+      <w:proofErr w:type="spellStart"/>
+      <w:r>
+        <w:t>draw</w:t>
+      </w:r>
+      <w:proofErr w:type="spellEnd"/>
+      <w:r>
+        <w:t xml:space="preserve"> pour afficher </w:t>
+      </w:r>
+      <w:r>
+        <w:t>"PAUSE"</w:t>
+      </w:r>
+      <w:r>
+        <w:t xml:space="preserve"> sur l’écran</w:t>
+      </w:r>
+      <w:r>
+        <w:t>, et vise versa pour reprendre la partie.</w:t>
+      </w:r>
+      <w:r>
+        <w:rPr>
+          <w:noProof/>
+        </w:rPr>
+        <w:drawing>
+          <wp:inline distT="0" distB="0" distL="0" distR="0" wp14:anchorId="3CA110A7" wp14:editId="5A54C414">
+            <wp:extent cx="4608131" cy="2767013"/>
+            <wp:effectExtent l="0" t="0" r="2540" b="0"/>
+            <wp:docPr id="1573622010" name="Image 13"/>
+            <wp:cNvGraphicFramePr>
+              <a:graphicFrameLocks xmlns:a="http://schemas.openxmlformats.org/drawingml/2006/main" noChangeAspect="1"/>
+            </wp:cNvGraphicFramePr>
+            <a:graphic xmlns:a="http://schemas.openxmlformats.org/drawingml/2006/main">
+              <a:graphicData uri="http://schemas.openxmlformats.org/drawingml/2006/picture">
+                <pic:pic xmlns:pic="http://schemas.openxmlformats.org/drawingml/2006/picture">
+                  <pic:nvPicPr>
+                    <pic:cNvPr id="0" name="Picture 8"/>
+                    <pic:cNvPicPr>
+                      <a:picLocks noChangeAspect="1" noChangeArrowheads="1"/>
+                    </pic:cNvPicPr>
+                  </pic:nvPicPr>
+                  <pic:blipFill>
+                    <a:blip r:embed="rId24" cstate="print">
+                      <a:extLst>
+                        <a:ext uri="{28A0092B-C50C-407E-A947-70E740481C1C}">
+                          <a14:useLocalDpi xmlns:a14="http://schemas.microsoft.com/office/drawing/2010/main" val="0"/>
+                        </a:ext>
+                      </a:extLst>
+                    </a:blip>
+                    <a:srcRect/>
+                    <a:stretch>
+                      <a:fillRect/>
+                    </a:stretch>
+                  </pic:blipFill>
+                  <pic:spPr bwMode="auto">
+                    <a:xfrm>
+                      <a:off x="0" y="0"/>
+                      <a:ext cx="4613302" cy="2770118"/>
+                    </a:xfrm>
+                    <a:prstGeom prst="rect">
+                      <a:avLst/>
+                    </a:prstGeom>
+                    <a:noFill/>
+                    <a:ln>
+                      <a:noFill/>
+                    </a:ln>
+                  </pic:spPr>
+                </pic:pic>
+              </a:graphicData>
+            </a:graphic>
+          </wp:inline>
+        </w:drawing>
+      </w:r>
+    </w:p>
+    <w:p>
+      <w:r>
+        <w:lastRenderedPageBreak/>
+        <w:t xml:space="preserve">Afin de créer cette fonctionnalité, le plus important est de modifier le </w:t>
+      </w:r>
+      <w:proofErr w:type="spellStart"/>
+      <w:r>
+        <w:t>document.addEventListener</w:t>
+      </w:r>
+      <w:proofErr w:type="spellEnd"/>
+      <w:r>
+        <w:t xml:space="preserve"> on ajoutant cette condition ci-dessous : </w:t>
+      </w:r>
+      <w:r>
+        <w:t xml:space="preserve"> </w:t>
+      </w:r>
+    </w:p>
+    <w:p>
+      <w:r>
+        <w:rPr>
+          <w:noProof/>
+        </w:rPr>
+        <w:drawing>
+          <wp:inline distT="0" distB="0" distL="0" distR="0" wp14:anchorId="1D1C8075" wp14:editId="665128E3">
+            <wp:extent cx="4831203" cy="1486442"/>
+            <wp:effectExtent l="0" t="0" r="7620" b="0"/>
+            <wp:docPr id="1571358522" name="Image 12"/>
+            <wp:cNvGraphicFramePr>
+              <a:graphicFrameLocks xmlns:a="http://schemas.openxmlformats.org/drawingml/2006/main" noChangeAspect="1"/>
+            </wp:cNvGraphicFramePr>
+            <a:graphic xmlns:a="http://schemas.openxmlformats.org/drawingml/2006/main">
+              <a:graphicData uri="http://schemas.openxmlformats.org/drawingml/2006/picture">
+                <pic:pic xmlns:pic="http://schemas.openxmlformats.org/drawingml/2006/picture">
+                  <pic:nvPicPr>
+                    <pic:cNvPr id="0" name="Picture 7"/>
+                    <pic:cNvPicPr>
+                      <a:picLocks noChangeAspect="1" noChangeArrowheads="1"/>
+                    </pic:cNvPicPr>
+                  </pic:nvPicPr>
+                  <pic:blipFill>
+                    <a:blip r:embed="rId25">
+                      <a:extLst>
+                        <a:ext uri="{28A0092B-C50C-407E-A947-70E740481C1C}">
+                          <a14:useLocalDpi xmlns:a14="http://schemas.microsoft.com/office/drawing/2010/main" val="0"/>
+                        </a:ext>
+                      </a:extLst>
+                    </a:blip>
+                    <a:srcRect/>
+                    <a:stretch>
+                      <a:fillRect/>
+                    </a:stretch>
+                  </pic:blipFill>
+                  <pic:spPr bwMode="auto">
+                    <a:xfrm>
+                      <a:off x="0" y="0"/>
+                      <a:ext cx="4850276" cy="1492310"/>
+                    </a:xfrm>
+                    <a:prstGeom prst="rect">
+                      <a:avLst/>
+                    </a:prstGeom>
+                    <a:noFill/>
+                    <a:ln>
+                      <a:noFill/>
+                    </a:ln>
+                  </pic:spPr>
+                </pic:pic>
+              </a:graphicData>
+            </a:graphic>
+          </wp:inline>
+        </w:drawing>
+      </w:r>
       <w:bookmarkStart w:id="9" w:name="_Toc198158300"/>
       <w:bookmarkStart w:id="10" w:name="_Toc210638216"/>
+    </w:p>
+    <w:p>
+      <w:r>
+        <w:t xml:space="preserve">En suite, il a fallu préciser que la pause devait aussi inclure l’état du serpent de la nourriture, tu temps et du score. </w:t>
+      </w:r>
+    </w:p>
+    <w:p>
+      <w:r>
+        <w:drawing>
+          <wp:inline distT="0" distB="0" distL="0" distR="0" wp14:anchorId="42685F46" wp14:editId="10FBEA33">
+            <wp:extent cx="4806017" cy="1643857"/>
+            <wp:effectExtent l="0" t="0" r="0" b="0"/>
+            <wp:docPr id="330131598" name="Image 1" descr="Une image contenant texte, capture d’écran, logiciel, Police&#10;&#10;Le contenu généré par l’IA peut être incorrect."/>
+            <wp:cNvGraphicFramePr>
+              <a:graphicFrameLocks xmlns:a="http://schemas.openxmlformats.org/drawingml/2006/main" noChangeAspect="1"/>
+            </wp:cNvGraphicFramePr>
+            <a:graphic xmlns:a="http://schemas.openxmlformats.org/drawingml/2006/main">
+              <a:graphicData uri="http://schemas.openxmlformats.org/drawingml/2006/picture">
+                <pic:pic xmlns:pic="http://schemas.openxmlformats.org/drawingml/2006/picture">
+                  <pic:nvPicPr>
+                    <pic:cNvPr id="330131598" name="Image 1" descr="Une image contenant texte, capture d’écran, logiciel, Police&#10;&#10;Le contenu généré par l’IA peut être incorrect."/>
+                    <pic:cNvPicPr/>
+                  </pic:nvPicPr>
+                  <pic:blipFill>
+                    <a:blip r:embed="rId26"/>
+                    <a:stretch>
+                      <a:fillRect/>
+                    </a:stretch>
+                  </pic:blipFill>
+                  <pic:spPr>
+                    <a:xfrm>
+                      <a:off x="0" y="0"/>
+                      <a:ext cx="4831290" cy="1652502"/>
+                    </a:xfrm>
+                    <a:prstGeom prst="rect">
+                      <a:avLst/>
+                    </a:prstGeom>
+                  </pic:spPr>
+                </pic:pic>
+              </a:graphicData>
+            </a:graphic>
+          </wp:inline>
+        </w:drawing>
+      </w:r>
+    </w:p>
+    <w:p>
+      <w:r>
+        <w:t>Puis, la mise en forme du style et la manière dont la pause s’affichera sur l’écran :</w:t>
+      </w:r>
+    </w:p>
+    <w:p>
+      <w:r>
+        <w:rPr>
+          <w:noProof/>
+        </w:rPr>
+        <w:drawing>
+          <wp:inline distT="0" distB="0" distL="0" distR="0" wp14:anchorId="59B4BA3E" wp14:editId="0C04DA0F">
+            <wp:extent cx="4814684" cy="1631457"/>
+            <wp:effectExtent l="0" t="0" r="5080" b="6985"/>
+            <wp:docPr id="288518893" name="Image 15"/>
+            <wp:cNvGraphicFramePr>
+              <a:graphicFrameLocks xmlns:a="http://schemas.openxmlformats.org/drawingml/2006/main" noChangeAspect="1"/>
+            </wp:cNvGraphicFramePr>
+            <a:graphic xmlns:a="http://schemas.openxmlformats.org/drawingml/2006/main">
+              <a:graphicData uri="http://schemas.openxmlformats.org/drawingml/2006/picture">
+                <pic:pic xmlns:pic="http://schemas.openxmlformats.org/drawingml/2006/picture">
+                  <pic:nvPicPr>
+                    <pic:cNvPr id="0" name="Picture 10"/>
+                    <pic:cNvPicPr>
+                      <a:picLocks noChangeAspect="1" noChangeArrowheads="1"/>
+                    </pic:cNvPicPr>
+                  </pic:nvPicPr>
+                  <pic:blipFill>
+                    <a:blip r:embed="rId27">
+                      <a:extLst>
+                        <a:ext uri="{28A0092B-C50C-407E-A947-70E740481C1C}">
+                          <a14:useLocalDpi xmlns:a14="http://schemas.microsoft.com/office/drawing/2010/main" val="0"/>
+                        </a:ext>
+                      </a:extLst>
+                    </a:blip>
+                    <a:srcRect/>
+                    <a:stretch>
+                      <a:fillRect/>
+                    </a:stretch>
+                  </pic:blipFill>
+                  <pic:spPr bwMode="auto">
+                    <a:xfrm>
+                      <a:off x="0" y="0"/>
+                      <a:ext cx="4820250" cy="1633343"/>
+                    </a:xfrm>
+                    <a:prstGeom prst="rect">
+                      <a:avLst/>
+                    </a:prstGeom>
+                    <a:noFill/>
+                    <a:ln>
+                      <a:noFill/>
+                    </a:ln>
+                  </pic:spPr>
+                </pic:pic>
+              </a:graphicData>
+            </a:graphic>
+          </wp:inline>
+        </w:drawing>
+      </w:r>
+    </w:p>
+    <w:p/>
+    <w:p>
+      <w:pPr>
+        <w:pStyle w:val="Titre2"/>
+      </w:pPr>
       <w:r>
         <w:t>Accessibilité</w:t>
       </w:r>
@@ -2532,6 +4458,7 @@
         <w:rPr>
           <w:rStyle w:val="Titre2Car"/>
         </w:rPr>
+        <w:lastRenderedPageBreak/>
         <w:t>Usage</w:t>
       </w:r>
       <w:bookmarkEnd w:id="13"/>
@@ -2553,8 +4480,8 @@
     <w:p/>
     <w:p/>
     <w:sectPr>
-      <w:headerReference w:type="default" r:id="rId16"/>
-      <w:footerReference w:type="default" r:id="rId17"/>
+      <w:headerReference w:type="default" r:id="rId28"/>
+      <w:footerReference w:type="default" r:id="rId29"/>
       <w:pgSz w:w="11906" w:h="16838"/>
       <w:pgMar w:top="1134" w:right="1417" w:bottom="1417" w:left="1417" w:header="708" w:footer="708" w:gutter="0"/>
       <w:pgNumType w:start="0"/>
@@ -3014,7 +4941,7 @@
             <w:sz w:val="18"/>
             <w:szCs w:val="18"/>
           </w:rPr>
-          <w:t>vendredi, 17 octobre 2025</w:t>
+          <w:t>samedi, 18 octobre 2025</w:t>
         </w:r>
         <w:r>
           <w:rPr>
@@ -3069,7 +4996,7 @@
             <w:sz w:val="18"/>
             <w:szCs w:val="18"/>
           </w:rPr>
-          <w:t>00:15</w:t>
+          <w:t>09:52</w:t>
         </w:r>
         <w:r>
           <w:rPr>

</xml_diff>

<commit_message>
chore() Entête + rapport PDF
</commit_message>
<xml_diff>
--- a/Rapport Snake Game/Snake Game Rapport.docx
+++ b/Rapport Snake Game/Snake Game Rapport.docx
@@ -1516,7 +1516,7 @@
                 <w:noProof/>
                 <w:webHidden/>
               </w:rPr>
-              <w:t>4</w:t>
+              <w:t>11</w:t>
             </w:r>
             <w:r>
               <w:rPr>
@@ -1589,7 +1589,7 @@
                 <w:noProof/>
                 <w:webHidden/>
               </w:rPr>
-              <w:t>4</w:t>
+              <w:t>13</w:t>
             </w:r>
             <w:r>
               <w:rPr>
@@ -1678,7 +1678,7 @@
                 <w:noProof/>
                 <w:webHidden/>
               </w:rPr>
-              <w:t>4</w:t>
+              <w:t>13</w:t>
             </w:r>
             <w:r>
               <w:rPr>
@@ -1745,7 +1745,7 @@
       </w:r>
       <w:proofErr w:type="spellEnd"/>
       <w:r>
-        <w:t xml:space="preserve"> un défi nous a été confié, la réalisation d’un classique et incontournable jeu du serpent. Ce projet devra être réalisé en utilisant le JavaScript </w:t>
+        <w:t xml:space="preserve"> un défi a été confié, la réalisation d’un classique et incontournable jeu du serpent. Ce projet devra être réalisé en utilisant le JavaScript </w:t>
       </w:r>
       <w:r>
         <w:t xml:space="preserve">natif pour le navigateur et </w:t>
@@ -1792,7 +1792,15 @@
       </w:r>
       <w:proofErr w:type="spellEnd"/>
       <w:r>
-        <w:t xml:space="preserve"> Modules, ESM). L’utilisation du serveur de développement sera gérée par Vite qui possède des atouts qui mettra en valeur la rapidité et une configuration minimale.</w:t>
+        <w:t xml:space="preserve"> Modules, ESM).</w:t>
+      </w:r>
+      <w:r>
+        <w:t xml:space="preserve"> Les commentaires du code devront être écrit en JSCODE.</w:t>
+      </w:r>
+    </w:p>
+    <w:p>
+      <w:r>
+        <w:t>L’utilisation du serveur de développement sera gérée par Vite qui possède des atouts qui mettra en valeur la rapidité et une configuration minimale.</w:t>
       </w:r>
     </w:p>
     <w:p>
@@ -1800,7 +1808,28 @@
         <w:t xml:space="preserve">La structure du projet a été donné préalablement, </w:t>
       </w:r>
       <w:r>
-        <w:t xml:space="preserve">cette mise en forme est imposé. Il n’est pas autorisé à la supprimer. Celle-ci compte avec architecture modulaire qui facilite la compréhension de chaque élément et donne un ordre car chaque fonctionnalité est distinctement déparée. </w:t>
+        <w:t>cette mise en forme est imposé</w:t>
+      </w:r>
+      <w:r>
+        <w:t>e</w:t>
+      </w:r>
+      <w:r>
+        <w:t xml:space="preserve">. Il n’est pas autorisé </w:t>
+      </w:r>
+      <w:r>
+        <w:t>de</w:t>
+      </w:r>
+      <w:r>
+        <w:t xml:space="preserve"> la supprimer. Celle-ci compte avec</w:t>
+      </w:r>
+      <w:r>
+        <w:t xml:space="preserve"> une</w:t>
+      </w:r>
+      <w:r>
+        <w:t xml:space="preserve"> architecture modulaire qui facilite la compréhension</w:t>
+      </w:r>
+      <w:r>
+        <w:t xml:space="preserve"> grâce à sa clarté, à la distinction et séparation entre les diverses fonctionnalités. </w:t>
       </w:r>
     </w:p>
     <w:p/>
@@ -1824,7 +1853,7 @@
     </w:p>
     <w:p>
       <w:r>
-        <w:t xml:space="preserve">La structure de travail pour mener à bien la réalisation du jeux </w:t>
+        <w:t xml:space="preserve">La structure de travail pour mener à bien la réalisation du jeu </w:t>
       </w:r>
       <w:proofErr w:type="spellStart"/>
       <w:r>
@@ -1832,7 +1861,13 @@
       </w:r>
       <w:proofErr w:type="spellEnd"/>
       <w:r>
-        <w:t xml:space="preserve">, se fera à l’aide d’un journal de travail qu’on doit veiller à qu’il soit à jour. De plus, l’outil GitHub sera également un outil indispensable pour suivre l’avancé du projet. </w:t>
+        <w:t>, se fera à l’aide d’un journal de travail qu’on doit veiller à qu’il soit à jour</w:t>
+      </w:r>
+      <w:r>
+        <w:t xml:space="preserve"> (il est mise à jour directement dans le fichier du module dans teams)</w:t>
+      </w:r>
+      <w:r>
+        <w:t xml:space="preserve">. De plus, l’outil GitHub sera également un outil indispensable pour suivre l’avancé du projet. </w:t>
       </w:r>
     </w:p>
     <w:p/>
@@ -1861,7 +1896,13 @@
       </w:r>
       <w:proofErr w:type="spellEnd"/>
       <w:r>
-        <w:t xml:space="preserve"> qui sert à dessiner, initialiser, mettre en mouvement et dessiner le serpent. Puis, le module score est assez simple, il permet de compter et afficher le score</w:t>
+        <w:t xml:space="preserve"> qui sert à dessiner, initialiser, mettre en mouvement et dessiner le serpent. Puis, le module score est assez simple, il permet de compter et </w:t>
+      </w:r>
+      <w:r>
+        <w:t>d’</w:t>
+      </w:r>
+      <w:r>
+        <w:t>afficher le score</w:t>
       </w:r>
       <w:r>
         <w:t xml:space="preserve">. En ce qui concerne le module </w:t>
@@ -1872,7 +1913,13 @@
       </w:r>
       <w:proofErr w:type="spellEnd"/>
       <w:r>
-        <w:t xml:space="preserve">, celui-ci est intéressant car il est charger de dessiner et de générer la nourriture. Le module </w:t>
+        <w:t>, celui-ci est intéressant car il est charg</w:t>
+      </w:r>
+      <w:r>
+        <w:t>é</w:t>
+      </w:r>
+      <w:r>
+        <w:t xml:space="preserve"> de dessiner et de générer la nourriture. Le module </w:t>
       </w:r>
       <w:proofErr w:type="spellStart"/>
       <w:r>
@@ -1883,7 +1930,21 @@
         <w:t xml:space="preserve"> aura comme particularité donner la direction de mouvement au serpent grâce aux touches directionnelles du clavier.</w:t>
       </w:r>
       <w:r>
-        <w:t xml:space="preserve"> Et pour finir, le module collision, consiste à vérifier si le serpent a bien touché l’une des limites du carré. </w:t>
+        <w:t xml:space="preserve"> Et pour finir, le module collision, consiste à vérifier si le serpent a bien touché l’une des limites du carré</w:t>
+      </w:r>
+      <w:r>
+        <w:t xml:space="preserve"> du </w:t>
+      </w:r>
+      <w:proofErr w:type="spellStart"/>
+      <w:r>
+        <w:t>canvas</w:t>
+      </w:r>
+      <w:proofErr w:type="spellEnd"/>
+      <w:r>
+        <w:t xml:space="preserve"> ou son propre corps</w:t>
+      </w:r>
+      <w:r>
+        <w:t xml:space="preserve">. </w:t>
       </w:r>
     </w:p>
     <w:p>
@@ -1910,7 +1971,17 @@
     </w:p>
     <w:p>
       <w:r>
-        <w:t>Le jeux Snake sera lancé directement dans le navigateur web, afin de permettre son affichage de manière correcte, la configuration du serveur est capitale. Il faut bien qu’il soit sur le port : 3000.</w:t>
+        <w:t xml:space="preserve">Le jeu Snake sera lancé directement dans le navigateur web, afin de permettre son affichage de manière correcte, la configuration du serveur est capitale. Il faut bien qu’il soit sur </w:t>
+      </w:r>
+      <w:r>
+        <w:rPr>
+          <w:b/>
+          <w:bCs/>
+        </w:rPr>
+        <w:t>le port : 3000</w:t>
+      </w:r>
+      <w:r>
+        <w:t>.</w:t>
       </w:r>
     </w:p>
     <w:p>
@@ -1921,42 +1992,98 @@
         <w:t>ait</w:t>
       </w:r>
       <w:r>
-        <w:t xml:space="preserve"> de voir le jeux sur le navigateur. Le problème était lié au </w:t>
-      </w:r>
-      <w:r>
-        <w:t xml:space="preserve">fait que l’exécution du fichier HTML directement avec open </w:t>
-      </w:r>
-      <w:proofErr w:type="spellStart"/>
-      <w:r>
+        <w:t xml:space="preserve"> de voir le jeu sur le navigateur. Le problème était lié au </w:t>
+      </w:r>
+      <w:r>
+        <w:t xml:space="preserve">fait que l’exécution du fichier HTML </w:t>
+      </w:r>
+      <w:r>
+        <w:t xml:space="preserve">dans </w:t>
+      </w:r>
+      <w:proofErr w:type="spellStart"/>
+      <w:r>
+        <w:t>visual</w:t>
+      </w:r>
+      <w:proofErr w:type="spellEnd"/>
+      <w:r>
+        <w:t xml:space="preserve"> code était ouvert </w:t>
+      </w:r>
+      <w:r>
+        <w:t xml:space="preserve">directement avec </w:t>
+      </w:r>
+      <w:r>
+        <w:rPr>
+          <w:b/>
+          <w:bCs/>
+        </w:rPr>
+        <w:t xml:space="preserve">open </w:t>
+      </w:r>
+      <w:proofErr w:type="spellStart"/>
+      <w:r>
+        <w:rPr>
+          <w:b/>
+          <w:bCs/>
+        </w:rPr>
         <w:t>with</w:t>
       </w:r>
       <w:proofErr w:type="spellEnd"/>
       <w:r>
-        <w:t xml:space="preserve"> live server ne donner pas directement accès au port 3000. Donc, une fois vérification que le server tournait bien à la racine du fichier</w:t>
+        <w:rPr>
+          <w:b/>
+          <w:bCs/>
+        </w:rPr>
+        <w:t xml:space="preserve"> live server</w:t>
+      </w:r>
+      <w:r>
+        <w:t xml:space="preserve">. Il ne donnait pas alors </w:t>
+      </w:r>
+      <w:r>
+        <w:t xml:space="preserve">directement accès au port 3000. Donc, une fois </w:t>
+      </w:r>
+      <w:r>
+        <w:t>avoir vérifier</w:t>
+      </w:r>
+      <w:r>
+        <w:t xml:space="preserve"> que le server tournait bien à la racine du fichier</w:t>
       </w:r>
       <w:r>
         <w:t xml:space="preserve">, le lancement de ce dernier avec </w:t>
       </w:r>
       <w:proofErr w:type="spellStart"/>
       <w:r>
+        <w:rPr>
+          <w:b/>
+          <w:bCs/>
+        </w:rPr>
         <w:t>npm</w:t>
       </w:r>
       <w:proofErr w:type="spellEnd"/>
       <w:r>
-        <w:t xml:space="preserve"> run dev montrait le lien http du jeux pour voir son affichage sur le navigateur. </w:t>
+        <w:rPr>
+          <w:b/>
+          <w:bCs/>
+        </w:rPr>
+        <w:t xml:space="preserve"> run dev</w:t>
+      </w:r>
+      <w:r>
+        <w:t xml:space="preserve"> montrait le lien http du jeu pour voir son affichage sur le navigateur. </w:t>
       </w:r>
     </w:p>
     <w:p>
       <w:r>
         <w:t>La raison pour laquelle il n’est pas possible d’</w:t>
       </w:r>
-      <w:proofErr w:type="spellStart"/>
-      <w:r>
-        <w:t>éxécuter</w:t>
-      </w:r>
-      <w:proofErr w:type="spellEnd"/>
-      <w:r>
-        <w:t xml:space="preserve"> le jeux sans le lien http est dû au modules </w:t>
+      <w:r>
+        <w:t>exécuter</w:t>
+      </w:r>
+      <w:r>
+        <w:t xml:space="preserve"> le jeu sans le lien http</w:t>
+      </w:r>
+      <w:r>
+        <w:t>,</w:t>
+      </w:r>
+      <w:r>
+        <w:t xml:space="preserve"> est dû au modules </w:t>
       </w:r>
       <w:proofErr w:type="spellStart"/>
       <w:r>
@@ -1991,18 +2118,40 @@
     </w:p>
     <w:p>
       <w:r>
-        <w:t xml:space="preserve">Procédure de lancement (Vite) : Installation des dépenses avec </w:t>
-      </w:r>
-      <w:proofErr w:type="spellStart"/>
-      <w:r>
+        <w:t>Procédure de lancement (</w:t>
+      </w:r>
+      <w:r>
+        <w:rPr>
+          <w:b/>
+          <w:bCs/>
+        </w:rPr>
+        <w:t>Vite</w:t>
+      </w:r>
+      <w:r>
+        <w:t xml:space="preserve">) : Installation des dépenses avec </w:t>
+      </w:r>
+      <w:proofErr w:type="spellStart"/>
+      <w:r>
+        <w:rPr>
+          <w:b/>
+          <w:bCs/>
+        </w:rPr>
         <w:t>npm</w:t>
       </w:r>
       <w:proofErr w:type="spellEnd"/>
       <w:r>
+        <w:rPr>
+          <w:b/>
+          <w:bCs/>
+        </w:rPr>
         <w:t xml:space="preserve"> </w:t>
       </w:r>
       <w:proofErr w:type="spellStart"/>
       <w:r>
+        <w:rPr>
+          <w:b/>
+          <w:bCs/>
+        </w:rPr>
         <w:t>install</w:t>
       </w:r>
       <w:proofErr w:type="spellEnd"/>
@@ -2011,11 +2160,22 @@
       </w:r>
       <w:proofErr w:type="spellStart"/>
       <w:r>
+        <w:rPr>
+          <w:b/>
+          <w:bCs/>
+        </w:rPr>
         <w:t>npm</w:t>
       </w:r>
       <w:proofErr w:type="spellEnd"/>
       <w:r>
-        <w:t xml:space="preserve"> run dev, et pour finir </w:t>
+        <w:rPr>
+          <w:b/>
+          <w:bCs/>
+        </w:rPr>
+        <w:t xml:space="preserve"> run dev</w:t>
+      </w:r>
+      <w:r>
+        <w:t xml:space="preserve">, et pour finir </w:t>
       </w:r>
       <w:r>
         <w:t>http://localhost:3000/</w:t>
@@ -2024,8 +2184,6 @@
         <w:t>.</w:t>
       </w:r>
     </w:p>
-    <w:p/>
-    <w:p/>
     <w:p>
       <w:pPr>
         <w:pStyle w:val="Titre2"/>
@@ -2033,6 +2191,7 @@
       <w:bookmarkStart w:id="7" w:name="_Toc198158299"/>
       <w:bookmarkStart w:id="8" w:name="_Toc210638215"/>
       <w:r>
+        <w:lastRenderedPageBreak/>
         <w:t>C</w:t>
       </w:r>
       <w:r>
@@ -2237,7 +2396,13 @@
       </w:r>
       <w:proofErr w:type="spellEnd"/>
       <w:r>
-        <w:t xml:space="preserve">. Mais ce n’était pas si évident, car trouver le moyen d’assigner la couleur vert au carré (tête) dû à la syntaxe spécifique a été difficile de mettre en place. </w:t>
+        <w:t xml:space="preserve">. Mais ce n’était pas si évident, car trouver le moyen d’assigner la couleur vert au carré (tête) </w:t>
+      </w:r>
+      <w:r>
+        <w:t>à cause de</w:t>
+      </w:r>
+      <w:r>
+        <w:t xml:space="preserve"> la syntaxe spécifique a été difficile de mettre en place. </w:t>
       </w:r>
     </w:p>
     <w:p>
@@ -2297,7 +2462,10 @@
     </w:p>
     <w:p>
       <w:r>
-        <w:t>En ce qui concerne la partie nourriture (</w:t>
+        <w:t xml:space="preserve">Pour </w:t>
+      </w:r>
+      <w:r>
+        <w:t>la partie nourriture (</w:t>
       </w:r>
       <w:proofErr w:type="spellStart"/>
       <w:r>
@@ -2336,7 +2504,13 @@
         <w:t>d</w:t>
       </w:r>
       <w:r>
-        <w:t xml:space="preserve">e a également été difficile. </w:t>
+        <w:t xml:space="preserve">e a également été </w:t>
+      </w:r>
+      <w:r>
+        <w:t>compliqué</w:t>
+      </w:r>
+      <w:r>
+        <w:t xml:space="preserve">. </w:t>
       </w:r>
       <w:r>
         <w:t xml:space="preserve">Maintenant, il ne manque plus qu’attribuer la couleur rouge </w:t>
@@ -2427,7 +2601,13 @@
       </w:r>
       <w:proofErr w:type="spellEnd"/>
       <w:r>
-        <w:t xml:space="preserve"> sont prêts pour donner vie au jeux, il faut compter avec la fonction </w:t>
+        <w:t xml:space="preserve"> sont prêts pour donner vie au jeu, il fau</w:t>
+      </w:r>
+      <w:r>
+        <w:t>dra utiliser</w:t>
+      </w:r>
+      <w:r>
+        <w:t xml:space="preserve"> la fonction </w:t>
       </w:r>
       <w:proofErr w:type="spellStart"/>
       <w:r>
@@ -2498,7 +2678,19 @@
         <w:t xml:space="preserve"> </w:t>
       </w:r>
       <w:r>
-        <w:t xml:space="preserve">pour changer le serpent de direction et que ce soit jouable. Il est donc important de créer la fonction </w:t>
+        <w:t xml:space="preserve">pour </w:t>
+      </w:r>
+      <w:r>
+        <w:t>permettre au</w:t>
+      </w:r>
+      <w:r>
+        <w:t xml:space="preserve"> serpent de</w:t>
+      </w:r>
+      <w:r>
+        <w:t xml:space="preserve"> changer de</w:t>
+      </w:r>
+      <w:r>
+        <w:t xml:space="preserve"> direction et que ce soit jouable. Il est donc important de créer la fonction </w:t>
       </w:r>
       <w:proofErr w:type="spellStart"/>
       <w:r>
@@ -2634,6 +2826,29 @@
       </w:r>
     </w:p>
     <w:p>
+      <w:pPr>
+        <w:rPr>
+          <w:b/>
+          <w:bCs/>
+        </w:rPr>
+      </w:pPr>
+    </w:p>
+    <w:p>
+      <w:pPr>
+        <w:rPr>
+          <w:b/>
+          <w:bCs/>
+        </w:rPr>
+      </w:pPr>
+      <w:r>
+        <w:rPr>
+          <w:b/>
+          <w:bCs/>
+        </w:rPr>
+        <w:t>Condition pour le serpent :</w:t>
+      </w:r>
+    </w:p>
+    <w:p>
       <w:r>
         <w:t xml:space="preserve">Etablir les conditions de collisions qui permettent de savoir </w:t>
       </w:r>
@@ -2652,10 +2867,22 @@
         <w:t xml:space="preserve">. </w:t>
       </w:r>
       <w:r>
-        <w:t xml:space="preserve">Actuellement sans une définition adéquate le serpent aura tendance à continuer son parcourt </w:t>
-      </w:r>
-      <w:r>
-        <w:t xml:space="preserve">même s’il touche son propre corps. C’est alors qu’il faut créer une fonction conditionnelle comme </w:t>
+        <w:t>Actuellement</w:t>
+      </w:r>
+      <w:r>
+        <w:t>,</w:t>
+      </w:r>
+      <w:r>
+        <w:t xml:space="preserve"> sans une définition adéquate le serpent aura tendance à continuer son parcourt </w:t>
+      </w:r>
+      <w:r>
+        <w:t xml:space="preserve">même s’il touche son propre corps. C’est </w:t>
+      </w:r>
+      <w:r>
+        <w:t>pourquoi,</w:t>
+      </w:r>
+      <w:r>
+        <w:t xml:space="preserve"> qu’il faut créer une fonction conditionnelle comme </w:t>
       </w:r>
       <w:proofErr w:type="spellStart"/>
       <w:r>
@@ -2690,6 +2917,7 @@
         <w:rPr>
           <w:noProof/>
         </w:rPr>
+        <w:lastRenderedPageBreak/>
         <w:drawing>
           <wp:inline distT="0" distB="0" distL="0" distR="0" wp14:anchorId="47087A88" wp14:editId="5C62D9DD">
             <wp:extent cx="4485327" cy="1536681"/>
@@ -2742,15 +2970,49 @@
     </w:p>
     <w:p>
       <w:r>
-        <w:lastRenderedPageBreak/>
         <w:t>La difficulté lors de la création</w:t>
       </w:r>
       <w:r>
-        <w:t xml:space="preserve"> se cette condition a été de comprendre qu’en JavaScript pour donner une égalité il faut utiliser un triple égale. </w:t>
+        <w:t xml:space="preserve"> se cette condition</w:t>
+      </w:r>
+      <w:r>
+        <w:t>,</w:t>
+      </w:r>
+      <w:r>
+        <w:t xml:space="preserve"> a été de comprendre qu’en JavaScript pour donner une égalité il faut utiliser un triple égale. </w:t>
       </w:r>
     </w:p>
     <w:p/>
     <w:p>
+      <w:pPr>
+        <w:rPr>
+          <w:b/>
+          <w:bCs/>
+        </w:rPr>
+      </w:pPr>
+      <w:r>
+        <w:rPr>
+          <w:b/>
+          <w:bCs/>
+        </w:rPr>
+        <w:t>Condition pour le</w:t>
+      </w:r>
+      <w:r>
+        <w:rPr>
+          <w:b/>
+          <w:bCs/>
+        </w:rPr>
+        <w:t xml:space="preserve"> carré de jeu</w:t>
+      </w:r>
+      <w:r>
+        <w:rPr>
+          <w:b/>
+          <w:bCs/>
+        </w:rPr>
+        <w:t>:</w:t>
+      </w:r>
+    </w:p>
+    <w:p>
       <w:r>
         <w:t xml:space="preserve">Maintenant, il faudrait aussi définir les conditions de collisions lorsque le serpent touche les bords du </w:t>
       </w:r>
@@ -2760,7 +3022,10 @@
       </w:r>
       <w:proofErr w:type="spellEnd"/>
       <w:r>
-        <w:t xml:space="preserve">. Grâce à </w:t>
+        <w:t>, g</w:t>
+      </w:r>
+      <w:r>
+        <w:t xml:space="preserve">râce à </w:t>
       </w:r>
       <w:r>
         <w:t xml:space="preserve">la fonction </w:t>
@@ -2793,7 +3058,13 @@
         <w:t xml:space="preserve">. </w:t>
       </w:r>
       <w:r>
-        <w:t xml:space="preserve">Cette fonction est importante car pour l’instant le serpent ne détecte pas les bords et continue son chemin en dehors du </w:t>
+        <w:t>Cette fonction est importante</w:t>
+      </w:r>
+      <w:r>
+        <w:t>,</w:t>
+      </w:r>
+      <w:r>
+        <w:t xml:space="preserve"> car pour l’instant le serpent ne détecte pas les bords et continue son chemin en dehors du </w:t>
       </w:r>
       <w:proofErr w:type="spellStart"/>
       <w:r>
@@ -2834,7 +3105,7 @@
           <w:noProof/>
         </w:rPr>
         <w:drawing>
-          <wp:inline distT="0" distB="0" distL="0" distR="0" wp14:anchorId="0BE0E381" wp14:editId="6EB1D191">
+          <wp:inline distT="0" distB="0" distL="0" distR="0" wp14:anchorId="0BE0E381" wp14:editId="55D43F7D">
             <wp:extent cx="4576617" cy="979405"/>
             <wp:effectExtent l="0" t="0" r="0" b="0"/>
             <wp:docPr id="1005941274" name="Image 12" descr="Une image contenant texte, capture d’écran, Police&#10;&#10;Le contenu généré par l’IA peut être incorrect."/>
@@ -2941,12 +3212,16 @@
       <w:r>
         <w:t xml:space="preserve">. </w:t>
       </w:r>
+      <w:r>
+        <w:t xml:space="preserve">Dans ce cas, l’affichage du score sera en haut à gauche et pour le temps en haut à droite. Le style de police, la taille et la manière de les représenter dans le carré de jeu sont construits dans cette partie du projet. </w:t>
+      </w:r>
     </w:p>
     <w:p>
       <w:r>
         <w:rPr>
           <w:noProof/>
         </w:rPr>
+        <w:lastRenderedPageBreak/>
         <w:drawing>
           <wp:inline distT="0" distB="0" distL="0" distR="0" wp14:anchorId="013B4C9E" wp14:editId="4743D1C0">
             <wp:extent cx="4554665" cy="2483129"/>
@@ -2998,8 +3273,6 @@
       </w:r>
     </w:p>
     <w:p/>
-    <w:p/>
-    <w:p/>
     <w:p>
       <w:pPr>
         <w:pStyle w:val="Paragraphedeliste"/>
@@ -3017,20 +3290,38 @@
           <w:b/>
           <w:bCs/>
         </w:rPr>
-        <w:lastRenderedPageBreak/>
-        <w:t>Connecter tout ces méthodes dans le main</w:t>
+        <w:t>I</w:t>
       </w:r>
       <w:r>
         <w:rPr>
           <w:b/>
           <w:bCs/>
         </w:rPr>
-        <w:t xml:space="preserve"> grâce à import</w:t>
-      </w:r>
-    </w:p>
-    <w:p>
-      <w:r>
-        <w:t>Tous les fichiers exposés précédemment possède une instruction export qui va permettre d’être importer et réutiliser dans le main</w:t>
+        <w:t>mport</w:t>
+      </w:r>
+      <w:r>
+        <w:rPr>
+          <w:b/>
+          <w:bCs/>
+        </w:rPr>
+        <w:t xml:space="preserve"> dans le main</w:t>
+      </w:r>
+    </w:p>
+    <w:p>
+      <w:r>
+        <w:t>Tous les fichiers exposés précédemment possède une instruction export qui va permettre d’être import</w:t>
+      </w:r>
+      <w:r>
+        <w:t>é</w:t>
+      </w:r>
+      <w:r>
+        <w:t xml:space="preserve"> et réutili</w:t>
+      </w:r>
+      <w:r>
+        <w:t>sé</w:t>
+      </w:r>
+      <w:r>
+        <w:t xml:space="preserve"> dans le main</w:t>
       </w:r>
       <w:r>
         <w:t xml:space="preserve"> qui est le fichier central</w:t>
@@ -3054,7 +3345,7 @@
           <w:noProof/>
         </w:rPr>
         <w:drawing>
-          <wp:inline distT="0" distB="0" distL="0" distR="0" wp14:anchorId="7282A28B" wp14:editId="520DE54D">
+          <wp:inline distT="0" distB="0" distL="0" distR="0" wp14:anchorId="7282A28B" wp14:editId="558476F4">
             <wp:extent cx="4524330" cy="820565"/>
             <wp:effectExtent l="0" t="0" r="0" b="0"/>
             <wp:docPr id="1524748748" name="Image 7" descr="Une image contenant texte, capture d’écran, Police&#10;&#10;Le contenu généré par l’IA peut être incorrect."/>
@@ -3142,10 +3433,7 @@
         <w:t>)</w:t>
       </w:r>
       <w:r>
-        <w:t xml:space="preserve"> </w:t>
-      </w:r>
-      <w:r>
-        <w:t xml:space="preserve">qui vont donner l’autorisation d’accéder au </w:t>
+        <w:t xml:space="preserve"> qui vont donner l’autorisation d’accéder au </w:t>
       </w:r>
       <w:proofErr w:type="spellStart"/>
       <w:r>
@@ -3213,22 +3501,51 @@
     </w:p>
     <w:p/>
     <w:p>
-      <w:r>
-        <w:t xml:space="preserve">L’objectif est de pourvoir afficher et initier le jeux, pour cela la méthode </w:t>
-      </w:r>
-      <w:proofErr w:type="spellStart"/>
-      <w:r>
+      <w:pPr>
+        <w:rPr>
+          <w:b/>
+          <w:bCs/>
+        </w:rPr>
+      </w:pPr>
+      <w:r>
+        <w:rPr>
+          <w:b/>
+          <w:bCs/>
+        </w:rPr>
+        <w:t xml:space="preserve">La fonction </w:t>
+      </w:r>
+      <w:proofErr w:type="spellStart"/>
+      <w:r>
+        <w:rPr>
+          <w:b/>
+          <w:bCs/>
+        </w:rPr>
         <w:t>draw</w:t>
       </w:r>
       <w:proofErr w:type="spellEnd"/>
       <w:r>
-        <w:t>() est principale. Mais avant de commencer avec cette méthode, il faut en premier lieu définir les modalités initialisations du jeu</w:t>
-      </w:r>
-      <w:r>
-        <w:t>x</w:t>
-      </w:r>
-      <w:r>
-        <w:t xml:space="preserve"> avec la méthode </w:t>
+        <w:rPr>
+          <w:b/>
+          <w:bCs/>
+        </w:rPr>
+        <w:t>() :</w:t>
+      </w:r>
+    </w:p>
+    <w:p>
+      <w:r>
+        <w:t xml:space="preserve">L’objectif est de pourvoir afficher et initier le jeu, pour cela la méthode </w:t>
+      </w:r>
+      <w:proofErr w:type="spellStart"/>
+      <w:r>
+        <w:t>draw</w:t>
+      </w:r>
+      <w:proofErr w:type="spellEnd"/>
+      <w:r>
+        <w:t xml:space="preserve">() est principale. Mais avant de commencer avec cette méthode, il faut en premier lieu définir </w:t>
+      </w:r>
+      <w:r>
+        <w:lastRenderedPageBreak/>
+        <w:t xml:space="preserve">les modalités initialisations du jeu avec la méthode </w:t>
       </w:r>
       <w:proofErr w:type="spellStart"/>
       <w:r>
@@ -3355,7 +3672,6 @@
     </w:p>
     <w:p>
       <w:r>
-        <w:lastRenderedPageBreak/>
         <w:t xml:space="preserve"> </w:t>
       </w:r>
       <w:r>
@@ -3363,7 +3679,7 @@
           <w:noProof/>
         </w:rPr>
         <w:drawing>
-          <wp:inline distT="0" distB="0" distL="0" distR="0" wp14:anchorId="09D9A490" wp14:editId="052F970D">
+          <wp:inline distT="0" distB="0" distL="0" distR="0" wp14:anchorId="09D9A490" wp14:editId="31CB0B7D">
             <wp:extent cx="2894877" cy="2910197"/>
             <wp:effectExtent l="0" t="0" r="1270" b="5080"/>
             <wp:docPr id="1548422594" name="Image 10" descr="Une image contenant texte, capture d’écran, Police&#10;&#10;Le contenu généré par l’IA peut être incorrect."/>
@@ -3523,7 +3839,11 @@
         <w:t xml:space="preserve"> over et fin de la partie, cette fois-ci, la tête du serpent touchait bien les bords. </w:t>
       </w:r>
       <w:r>
-        <w:t xml:space="preserve">En effet, le problème venait de l’ordre d’exécution dans la fonction </w:t>
+        <w:t xml:space="preserve">En effet, le problème venait de l’ordre d’exécution dans </w:t>
+      </w:r>
+      <w:r>
+        <w:lastRenderedPageBreak/>
+        <w:t xml:space="preserve">la fonction </w:t>
       </w:r>
       <w:proofErr w:type="spellStart"/>
       <w:r>
@@ -3542,15 +3862,7 @@
         <w:t>(). Ce qui c</w:t>
       </w:r>
       <w:r>
-        <w:t xml:space="preserve">e passait </w:t>
-      </w:r>
-      <w:proofErr w:type="spellStart"/>
-      <w:r>
-        <w:t>éltait</w:t>
-      </w:r>
-      <w:proofErr w:type="spellEnd"/>
-      <w:r>
-        <w:t xml:space="preserve"> que le jeu s’arrêtait immédiatement après la détection de la collision et affichait </w:t>
+        <w:t xml:space="preserve">e passait était que le jeu s’arrêtait immédiatement après la détection de la collision et affichait </w:t>
       </w:r>
       <w:proofErr w:type="spellStart"/>
       <w:r>
@@ -3574,100 +3886,121 @@
       </w:r>
       <w:proofErr w:type="spellEnd"/>
       <w:r>
-        <w:t xml:space="preserve"> empêchait le prochain cycle de jeu de dessiner, mais la position finale n’était jamais dessinée dans le cycle courant avant l’arrêt, figeant sur l’état valide précédent. </w:t>
-      </w:r>
-    </w:p>
-    <w:p>
-      <w:r>
-        <w:t xml:space="preserve">Solution adoptée, le bloc collision qui vérifie et arrête je jeux a été déplacé avant la logique de mise à jour du corps. Donc, </w:t>
-      </w:r>
-      <w:proofErr w:type="spellStart"/>
-      <w:r>
-        <w:t>alert</w:t>
-      </w:r>
-      <w:proofErr w:type="spellEnd"/>
-      <w:r>
-        <w:t>("Game Over ! Score final : " + score);</w:t>
-      </w:r>
-      <w:r>
-        <w:t xml:space="preserve"> a été </w:t>
-      </w:r>
-      <w:r>
-        <w:lastRenderedPageBreak/>
-        <w:t>remplacé par d</w:t>
-      </w:r>
-      <w:r>
-        <w:t xml:space="preserve">éclaration de l'état : let </w:t>
-      </w:r>
-      <w:proofErr w:type="spellStart"/>
-      <w:r>
-        <w:t>gameOver</w:t>
-      </w:r>
-      <w:proofErr w:type="spellEnd"/>
-      <w:r>
-        <w:t xml:space="preserve"> = false;</w:t>
-      </w:r>
-      <w:r>
-        <w:t xml:space="preserve"> et </w:t>
-      </w:r>
-      <w:proofErr w:type="spellStart"/>
-      <w:r>
-        <w:t>drawGameOver</w:t>
-      </w:r>
-      <w:proofErr w:type="spellEnd"/>
-      <w:r>
-        <w:t xml:space="preserve">() { ... </w:t>
-      </w:r>
-      <w:proofErr w:type="spellStart"/>
-      <w:r>
-        <w:t>ctx.fillText</w:t>
-      </w:r>
-      <w:proofErr w:type="spellEnd"/>
-      <w:r>
-        <w:t>("Game Over!", ...); }</w:t>
-      </w:r>
-      <w:r>
-        <w:t xml:space="preserve"> et </w:t>
-      </w:r>
-      <w:r>
-        <w:t>if (</w:t>
-      </w:r>
-      <w:proofErr w:type="spellStart"/>
-      <w:r>
-        <w:t>gameOver</w:t>
-      </w:r>
-      <w:proofErr w:type="spellEnd"/>
-      <w:r>
-        <w:t xml:space="preserve">) { </w:t>
-      </w:r>
-      <w:proofErr w:type="spellStart"/>
-      <w:r>
-        <w:t>drawGameOver</w:t>
-      </w:r>
-      <w:proofErr w:type="spellEnd"/>
-      <w:r>
-        <w:t>(); return; }</w:t>
-      </w:r>
-    </w:p>
-    <w:p/>
-    <w:p>
-      <w:pPr>
+        <w:t xml:space="preserve"> empêchait le prochain cycle de jeu de dessiner</w:t>
+      </w:r>
+      <w:r>
+        <w:t>. M</w:t>
+      </w:r>
+      <w:r>
+        <w:t>ais</w:t>
+      </w:r>
+      <w:r>
+        <w:t>,</w:t>
+      </w:r>
+      <w:r>
+        <w:t xml:space="preserve"> la position finale n’était jamais dessinée dans le cycle courant avant l’arrêt, figeant sur l’état valide précédent. </w:t>
+      </w:r>
+    </w:p>
+    <w:p>
+      <w:r>
         <w:rPr>
           <w:b/>
           <w:bCs/>
         </w:rPr>
-      </w:pPr>
-      <w:r>
+        <w:t>Solution</w:t>
+      </w:r>
+      <w:r>
+        <w:t xml:space="preserve"> adoptée, le bloc collision qui vérifie et arrête je jeu a été déplacé avant la logique de mise à jour du corps. Donc, </w:t>
+      </w:r>
+      <w:proofErr w:type="spellStart"/>
+      <w:r>
+        <w:t>alert</w:t>
+      </w:r>
+      <w:proofErr w:type="spellEnd"/>
+      <w:r>
+        <w:t>("Game Over ! Score final : " + score);</w:t>
+      </w:r>
+      <w:r>
+        <w:t xml:space="preserve"> a été remplacé par d</w:t>
+      </w:r>
+      <w:r>
+        <w:t xml:space="preserve">éclaration de l'état : let </w:t>
+      </w:r>
+      <w:proofErr w:type="spellStart"/>
+      <w:r>
+        <w:t>gameOver</w:t>
+      </w:r>
+      <w:proofErr w:type="spellEnd"/>
+      <w:r>
+        <w:t xml:space="preserve"> = false;</w:t>
+      </w:r>
+      <w:r>
+        <w:t xml:space="preserve"> et </w:t>
+      </w:r>
+      <w:proofErr w:type="spellStart"/>
+      <w:r>
+        <w:t>drawGameOver</w:t>
+      </w:r>
+      <w:proofErr w:type="spellEnd"/>
+      <w:r>
+        <w:t xml:space="preserve">() { ... </w:t>
+      </w:r>
+      <w:proofErr w:type="spellStart"/>
+      <w:r>
+        <w:t>ctx.fillText</w:t>
+      </w:r>
+      <w:proofErr w:type="spellEnd"/>
+      <w:r>
+        <w:t>("Game Over!", ...); }</w:t>
+      </w:r>
+      <w:r>
+        <w:t xml:space="preserve"> et </w:t>
+      </w:r>
+      <w:r>
+        <w:t>if (</w:t>
+      </w:r>
+      <w:proofErr w:type="spellStart"/>
+      <w:r>
+        <w:t>gameOver</w:t>
+      </w:r>
+      <w:proofErr w:type="spellEnd"/>
+      <w:r>
+        <w:t xml:space="preserve">) { </w:t>
+      </w:r>
+      <w:proofErr w:type="spellStart"/>
+      <w:r>
+        <w:t>drawGameOver</w:t>
+      </w:r>
+      <w:proofErr w:type="spellEnd"/>
+      <w:r>
+        <w:t>(); return; }</w:t>
+      </w:r>
+    </w:p>
+    <w:p/>
+    <w:p>
+      <w:pPr>
         <w:rPr>
           <w:b/>
           <w:bCs/>
         </w:rPr>
+      </w:pPr>
+      <w:r>
+        <w:rPr>
+          <w:b/>
+          <w:bCs/>
+        </w:rPr>
         <w:t>Modification de Game Over :</w:t>
       </w:r>
     </w:p>
     <w:p>
       <w:r>
-        <w:t>Après vérification que le jeux fonctionne et l’erreur déjà traité ne persiste pas</w:t>
+        <w:t>Après vérification que le jeu</w:t>
+      </w:r>
+      <w:r>
+        <w:t xml:space="preserve"> </w:t>
+      </w:r>
+      <w:r>
+        <w:t>fonctionne et l’erreur déjà traité ne persiste pas</w:t>
       </w:r>
       <w:r>
         <w:t xml:space="preserve">, l’ajout de l’affichage Game Over écrit sur le </w:t>
@@ -3703,14 +4036,31 @@
         <w:t>.</w:t>
       </w:r>
       <w:r>
+        <w:t xml:space="preserve"> C</w:t>
+      </w:r>
+      <w:r>
+        <w:t>ette</w:t>
+      </w:r>
+      <w:r>
+        <w:t xml:space="preserve"> fonction a été simple de réaliser car il s’agissait plus de donner un style et l’endroit à afficher, très similaire à ce qui a déjà été </w:t>
+      </w:r>
+      <w:r>
+        <w:t>dans le cas du</w:t>
+      </w:r>
+      <w:r>
+        <w:t xml:space="preserve"> score et le compteur entre autre. </w:t>
+      </w:r>
+    </w:p>
+    <w:p>
+      <w:r>
         <w:rPr>
           <w:noProof/>
         </w:rPr>
         <w:drawing>
-          <wp:inline distT="0" distB="0" distL="0" distR="0" wp14:anchorId="0FEE242A" wp14:editId="1BB1187D">
+          <wp:inline distT="0" distB="0" distL="0" distR="0" wp14:anchorId="2C199D79" wp14:editId="5BB228D1">
             <wp:extent cx="4697676" cy="1235549"/>
             <wp:effectExtent l="0" t="0" r="8255" b="3175"/>
-            <wp:docPr id="194724330" name="Image 11"/>
+            <wp:docPr id="194724330" name="Image 11" descr="Une image contenant texte, capture d’écran, Police&#10;&#10;Le contenu généré par l’IA peut être incorrect."/>
             <wp:cNvGraphicFramePr>
               <a:graphicFrameLocks xmlns:a="http://schemas.openxmlformats.org/drawingml/2006/main" noChangeAspect="1"/>
             </wp:cNvGraphicFramePr>
@@ -3718,7 +4068,7 @@
               <a:graphicData uri="http://schemas.openxmlformats.org/drawingml/2006/picture">
                 <pic:pic xmlns:pic="http://schemas.openxmlformats.org/drawingml/2006/picture">
                   <pic:nvPicPr>
-                    <pic:cNvPr id="0" name="Picture 6"/>
+                    <pic:cNvPr id="194724330" name="Image 11" descr="Une image contenant texte, capture d’écran, Police&#10;&#10;Le contenu généré par l’IA peut être incorrect."/>
                     <pic:cNvPicPr>
                       <a:picLocks noChangeAspect="1" noChangeArrowheads="1"/>
                     </pic:cNvPicPr>
@@ -3755,11 +4105,7 @@
           </wp:inline>
         </w:drawing>
       </w:r>
-      <w:r>
-        <w:t xml:space="preserve"> </w:t>
-      </w:r>
-    </w:p>
-    <w:p/>
+    </w:p>
     <w:p>
       <w:pPr>
         <w:rPr>
@@ -3767,41 +4113,49 @@
           <w:bCs/>
         </w:rPr>
       </w:pPr>
-      <w:r>
+    </w:p>
+    <w:p>
+      <w:pPr>
         <w:rPr>
           <w:b/>
           <w:bCs/>
         </w:rPr>
-        <w:t xml:space="preserve">Création du </w:t>
-      </w:r>
+      </w:pPr>
       <w:r>
         <w:rPr>
           <w:b/>
           <w:bCs/>
         </w:rPr>
-        <w:t>Chronomètre</w:t>
+        <w:t xml:space="preserve">Création du </w:t>
       </w:r>
       <w:r>
         <w:rPr>
           <w:b/>
           <w:bCs/>
         </w:rPr>
-        <w:t xml:space="preserve"> (</w:t>
-      </w:r>
-      <w:proofErr w:type="spellStart"/>
+        <w:t>Chronomètre</w:t>
+      </w:r>
       <w:r>
         <w:rPr>
           <w:b/>
           <w:bCs/>
         </w:rPr>
-        <w:t>Timer</w:t>
-      </w:r>
-      <w:proofErr w:type="spellEnd"/>
+        <w:t xml:space="preserve"> (</w:t>
+      </w:r>
+      <w:proofErr w:type="spellStart"/>
       <w:r>
         <w:rPr>
           <w:b/>
           <w:bCs/>
         </w:rPr>
+        <w:t>Timer</w:t>
+      </w:r>
+      <w:proofErr w:type="spellEnd"/>
+      <w:r>
+        <w:rPr>
+          <w:b/>
+          <w:bCs/>
+        </w:rPr>
         <w:t xml:space="preserve">) : </w:t>
       </w:r>
     </w:p>
@@ -3892,6 +4246,7 @@
         <w:rPr>
           <w:noProof/>
         </w:rPr>
+        <w:lastRenderedPageBreak/>
         <w:drawing>
           <wp:inline distT="0" distB="0" distL="0" distR="0" wp14:anchorId="75BD3776" wp14:editId="7FC7A1E3">
             <wp:extent cx="4706343" cy="1626942"/>
@@ -3986,7 +4341,6 @@
         <w:rPr>
           <w:noProof/>
         </w:rPr>
-        <w:lastRenderedPageBreak/>
         <w:drawing>
           <wp:inline distT="0" distB="0" distL="0" distR="0" wp14:anchorId="65D7A058" wp14:editId="7B5412C3">
             <wp:extent cx="4519642" cy="2400842"/>
@@ -4062,7 +4416,7 @@
           <w:noProof/>
         </w:rPr>
         <w:drawing>
-          <wp:inline distT="0" distB="0" distL="0" distR="0" wp14:anchorId="335B9C20" wp14:editId="00C6F5C9">
+          <wp:inline distT="0" distB="0" distL="0" distR="0" wp14:anchorId="335B9C20" wp14:editId="2D946A9E">
             <wp:extent cx="5750560" cy="446405"/>
             <wp:effectExtent l="0" t="0" r="2540" b="0"/>
             <wp:docPr id="176729258" name="Image 18"/>
@@ -4124,7 +4478,7 @@
           <w:b/>
           <w:bCs/>
         </w:rPr>
-        <w:t xml:space="preserve">Mise en place de l’option pause lorsqu’on appuie sur la touche espace : </w:t>
+        <w:t xml:space="preserve">Mise en place de l’option pause : </w:t>
       </w:r>
     </w:p>
     <w:p>
@@ -4180,6 +4534,7 @@
         <w:t xml:space="preserve"> pour afficher </w:t>
       </w:r>
       <w:r>
+        <w:lastRenderedPageBreak/>
         <w:t>"PAUSE"</w:t>
       </w:r>
       <w:r>
@@ -4193,7 +4548,7 @@
           <w:noProof/>
         </w:rPr>
         <w:drawing>
-          <wp:inline distT="0" distB="0" distL="0" distR="0" wp14:anchorId="3CA110A7" wp14:editId="5A54C414">
+          <wp:inline distT="0" distB="0" distL="0" distR="0" wp14:anchorId="3CA110A7" wp14:editId="1F662B36">
             <wp:extent cx="4608131" cy="2767013"/>
             <wp:effectExtent l="0" t="0" r="2540" b="0"/>
             <wp:docPr id="1573622010" name="Image 13"/>
@@ -4244,7 +4599,6 @@
     </w:p>
     <w:p>
       <w:r>
-        <w:lastRenderedPageBreak/>
         <w:t xml:space="preserve">Afin de créer cette fonctionnalité, le plus important est de modifier le </w:t>
       </w:r>
       <w:proofErr w:type="spellStart"/>
@@ -4323,6 +4677,9 @@
     </w:p>
     <w:p>
       <w:r>
+        <w:rPr>
+          <w:noProof/>
+        </w:rPr>
         <w:drawing>
           <wp:inline distT="0" distB="0" distL="0" distR="0" wp14:anchorId="42685F46" wp14:editId="10FBEA33">
             <wp:extent cx="4806017" cy="1643857"/>
@@ -4370,6 +4727,7 @@
         <w:rPr>
           <w:noProof/>
         </w:rPr>
+        <w:lastRenderedPageBreak/>
         <w:drawing>
           <wp:inline distT="0" distB="0" distL="0" distR="0" wp14:anchorId="59B4BA3E" wp14:editId="0C04DA0F">
             <wp:extent cx="4814684" cy="1631457"/>
@@ -4425,20 +4783,62 @@
       <w:pPr>
         <w:pStyle w:val="Titre2"/>
       </w:pPr>
-      <w:r>
-        <w:t>Accessibilité</w:t>
-      </w:r>
       <w:bookmarkStart w:id="11" w:name="_Toc198158302"/>
       <w:bookmarkEnd w:id="9"/>
       <w:bookmarkEnd w:id="10"/>
+      <w:r>
+        <w:t>Commentaire</w:t>
+      </w:r>
+      <w:r>
+        <w:t>s</w:t>
+      </w:r>
+      <w:r>
+        <w:t xml:space="preserve"> JSCODE</w:t>
+      </w:r>
+    </w:p>
+    <w:p>
+      <w:r>
+        <w:t>Pour ce projet, les commentaire devaient respecter cette syntaxe. Il y avait déjà la plus grosse partie faite, car le projet n’était pas vi</w:t>
+      </w:r>
+      <w:r>
+        <w:t>d</w:t>
+      </w:r>
+      <w:r>
+        <w:t xml:space="preserve">e et avait au départ une structure à respecter. </w:t>
+      </w:r>
+      <w:r>
+        <w:t xml:space="preserve">En effet, les modules comptaient avec un style de commentaire uniforme et structuré inspiré JSCODE. Ce dernier permet de décrire les fonctions, les paramètres et les valeurs de retour de manières standardisée. Les commentaire </w:t>
+      </w:r>
+      <w:proofErr w:type="spellStart"/>
+      <w:r>
+        <w:t>inline</w:t>
+      </w:r>
+      <w:proofErr w:type="spellEnd"/>
+      <w:r>
+        <w:t xml:space="preserve"> expliquent le fonctionnement étape par étape du code, ce qui améliore la lisibilité et la maintenabilité. </w:t>
+      </w:r>
     </w:p>
     <w:p/>
     <w:p>
       <w:pPr>
+        <w:rPr>
+          <w:rFonts w:asciiTheme="majorHAnsi" w:eastAsiaTheme="majorEastAsia" w:hAnsiTheme="majorHAnsi" w:cstheme="majorBidi"/>
+          <w:color w:val="0F4761" w:themeColor="accent1" w:themeShade="BF"/>
+          <w:sz w:val="32"/>
+          <w:szCs w:val="32"/>
+        </w:rPr>
+      </w:pPr>
+      <w:bookmarkStart w:id="12" w:name="_Toc210638217"/>
+      <w:r>
+        <w:br w:type="page"/>
+      </w:r>
+    </w:p>
+    <w:p>
+      <w:pPr>
         <w:pStyle w:val="Titre2"/>
       </w:pPr>
-      <w:bookmarkStart w:id="12" w:name="_Toc210638217"/>
-      <w:r>
+      <w:r>
+        <w:lastRenderedPageBreak/>
         <w:t>Conclusion</w:t>
       </w:r>
       <w:bookmarkEnd w:id="11"/>
@@ -4446,6 +4846,27 @@
     </w:p>
     <w:p/>
     <w:p>
+      <w:r>
+        <w:t>Dans cette section je vais donner un avis plus personnel. J’ai pris du plaisir à réaliser ce projet, cependant je considère que j’ai dû apprendre seule car les cours ou support</w:t>
+      </w:r>
+      <w:r>
+        <w:t>s</w:t>
+      </w:r>
+      <w:r>
+        <w:t xml:space="preserve"> était inexistant</w:t>
+      </w:r>
+      <w:r>
+        <w:t>s</w:t>
+      </w:r>
+      <w:r>
+        <w:t xml:space="preserve">. </w:t>
+      </w:r>
+      <w:r>
+        <w:t xml:space="preserve">Ce que je trouve dommage, du fait que c’était la première fois qu’on voyait du javascript dans la formation. Il est agréable d’avoir une certaine autonomie pour la réalisation du projet et de l’apprentissage de ce langage. Mais, le manque de renforcement dans les bases pour s’assurer de bien comprendre pas prise en compte. </w:t>
+      </w:r>
+    </w:p>
+    <w:p/>
+    <w:p>
       <w:pPr>
         <w:pStyle w:val="Titre2"/>
         <w:rPr>
@@ -4458,7 +4879,6 @@
         <w:rPr>
           <w:rStyle w:val="Titre2Car"/>
         </w:rPr>
-        <w:lastRenderedPageBreak/>
         <w:t>Usage</w:t>
       </w:r>
       <w:bookmarkEnd w:id="13"/>
@@ -4478,7 +4898,26 @@
       <w:bookmarkEnd w:id="14"/>
     </w:p>
     <w:p/>
-    <w:p/>
+    <w:p>
+      <w:r>
+        <w:t>L’intelligence artificielle a été utilis</w:t>
+      </w:r>
+      <w:r>
+        <w:t xml:space="preserve">ée </w:t>
+      </w:r>
+      <w:r>
+        <w:t xml:space="preserve">pour comprendre comment fonctionne le javascript car aucune théorie ou support nous a été fourni. </w:t>
+      </w:r>
+      <w:r>
+        <w:t>Il y a beaucoup d’informations sur internet et spécialement sur le site javascript.info qui enseigne les bases avec quelques exemple</w:t>
+      </w:r>
+      <w:r>
+        <w:t>s</w:t>
+      </w:r>
+      <w:r>
+        <w:t xml:space="preserve">. Toutefois, pour ma part ce n’est pas assez et j’ai décidé d’utiliser l’IA pour quelle me génère des exemples plus parlant et de me les expliquer. Sans cet outil, il aurait été vraiment difficile de finir ce projet en si peu de temps. </w:t>
+      </w:r>
+    </w:p>
     <w:sectPr>
       <w:headerReference w:type="default" r:id="rId28"/>
       <w:footerReference w:type="default" r:id="rId29"/>
@@ -4659,27 +5098,7 @@
             <w:sz w:val="18"/>
             <w:szCs w:val="18"/>
           </w:rPr>
-          <w:t>mercredi, 1</w:t>
-        </w:r>
-        <w:r>
-          <w:rPr>
-            <w:caps/>
-            <w:noProof/>
-            <w:color w:val="000000" w:themeColor="text1"/>
-            <w:sz w:val="18"/>
-            <w:szCs w:val="18"/>
-          </w:rPr>
-          <w:t>5 SEPTEMBRE</w:t>
-        </w:r>
-        <w:r>
-          <w:rPr>
-            <w:caps/>
-            <w:noProof/>
-            <w:color w:val="000000" w:themeColor="text1"/>
-            <w:sz w:val="18"/>
-            <w:szCs w:val="18"/>
-          </w:rPr>
-          <w:t xml:space="preserve"> 2025</w:t>
+          <w:t>mercredi, 14 mai 2025</w:t>
         </w:r>
         <w:r>
           <w:rPr>
@@ -4941,7 +5360,7 @@
             <w:sz w:val="18"/>
             <w:szCs w:val="18"/>
           </w:rPr>
-          <w:t>samedi, 18 octobre 2025</w:t>
+          <w:t>dimanche, 26 octobre 2025</w:t>
         </w:r>
         <w:r>
           <w:rPr>
@@ -4996,7 +5415,7 @@
             <w:sz w:val="18"/>
             <w:szCs w:val="18"/>
           </w:rPr>
-          <w:t>09:52</w:t>
+          <w:t>23:21</w:t>
         </w:r>
         <w:r>
           <w:rPr>
@@ -6454,6 +6873,7 @@
   <w:style w:type="character" w:default="1" w:styleId="Policepardfaut">
     <w:name w:val="Default Paragraph Font"/>
     <w:uiPriority w:val="1"/>
+    <w:semiHidden/>
     <w:unhideWhenUsed/>
   </w:style>
   <w:style w:type="table" w:default="1" w:styleId="TableauNormal">

</xml_diff>

<commit_message>
docs() Rapport PDF Final
</commit_message>
<xml_diff>
--- a/Rapport Snake Game/Snake Game Rapport.docx
+++ b/Rapport Snake Game/Snake Game Rapport.docx
@@ -1104,7 +1104,7 @@
           <w:r>
             <w:fldChar w:fldCharType="separate"/>
           </w:r>
-          <w:hyperlink w:anchor="_Toc210638211" w:history="1">
+          <w:hyperlink w:anchor="_Toc212414335" w:history="1">
             <w:r>
               <w:rPr>
                 <w:rStyle w:val="Lienhypertexte"/>
@@ -1131,7 +1131,7 @@
                 <w:noProof/>
                 <w:webHidden/>
               </w:rPr>
-              <w:instrText xml:space="preserve"> PAGEREF _Toc210638211 \h </w:instrText>
+              <w:instrText xml:space="preserve"> PAGEREF _Toc212414335 \h </w:instrText>
             </w:r>
             <w:r>
               <w:rPr>
@@ -1177,7 +1177,7 @@
               <w14:ligatures w14:val="standardContextual"/>
             </w:rPr>
           </w:pPr>
-          <w:hyperlink w:anchor="_Toc210638212" w:history="1">
+          <w:hyperlink w:anchor="_Toc212414336" w:history="1">
             <w:r>
               <w:rPr>
                 <w:rStyle w:val="Lienhypertexte"/>
@@ -1204,7 +1204,7 @@
                 <w:noProof/>
                 <w:webHidden/>
               </w:rPr>
-              <w:instrText xml:space="preserve"> PAGEREF _Toc210638212 \h </w:instrText>
+              <w:instrText xml:space="preserve"> PAGEREF _Toc212414336 \h </w:instrText>
             </w:r>
             <w:r>
               <w:rPr>
@@ -1250,13 +1250,13 @@
               <w14:ligatures w14:val="standardContextual"/>
             </w:rPr>
           </w:pPr>
-          <w:hyperlink w:anchor="_Toc210638213" w:history="1">
+          <w:hyperlink w:anchor="_Toc212414337" w:history="1">
             <w:r>
               <w:rPr>
                 <w:rStyle w:val="Lienhypertexte"/>
                 <w:noProof/>
               </w:rPr>
-              <w:t>Analyse de la structure modulaire</w:t>
+              <w:t>Journal de travail</w:t>
             </w:r>
             <w:r>
               <w:rPr>
@@ -1277,7 +1277,7 @@
                 <w:noProof/>
                 <w:webHidden/>
               </w:rPr>
-              <w:instrText xml:space="preserve"> PAGEREF _Toc210638213 \h </w:instrText>
+              <w:instrText xml:space="preserve"> PAGEREF _Toc212414337 \h </w:instrText>
             </w:r>
             <w:r>
               <w:rPr>
@@ -1323,7 +1323,146 @@
               <w14:ligatures w14:val="standardContextual"/>
             </w:rPr>
           </w:pPr>
-          <w:hyperlink w:anchor="_Toc210638214" w:history="1">
+          <w:hyperlink w:anchor="_Toc212414338" w:history="1">
+            <w:r>
+              <w:rPr>
+                <w:noProof/>
+                <w:webHidden/>
+              </w:rPr>
+              <w:tab/>
+            </w:r>
+            <w:r>
+              <w:rPr>
+                <w:noProof/>
+                <w:webHidden/>
+              </w:rPr>
+              <w:fldChar w:fldCharType="begin"/>
+            </w:r>
+            <w:r>
+              <w:rPr>
+                <w:noProof/>
+                <w:webHidden/>
+              </w:rPr>
+              <w:instrText xml:space="preserve"> PAGEREF _Toc212414338 \h </w:instrText>
+            </w:r>
+            <w:r>
+              <w:rPr>
+                <w:noProof/>
+                <w:webHidden/>
+              </w:rPr>
+            </w:r>
+            <w:r>
+              <w:rPr>
+                <w:noProof/>
+                <w:webHidden/>
+              </w:rPr>
+              <w:fldChar w:fldCharType="separate"/>
+            </w:r>
+            <w:r>
+              <w:rPr>
+                <w:noProof/>
+                <w:webHidden/>
+              </w:rPr>
+              <w:t>5</w:t>
+            </w:r>
+            <w:r>
+              <w:rPr>
+                <w:noProof/>
+                <w:webHidden/>
+              </w:rPr>
+              <w:fldChar w:fldCharType="end"/>
+            </w:r>
+          </w:hyperlink>
+        </w:p>
+        <w:p>
+          <w:pPr>
+            <w:pStyle w:val="TM2"/>
+            <w:tabs>
+              <w:tab w:val="right" w:leader="dot" w:pos="9062"/>
+            </w:tabs>
+            <w:rPr>
+              <w:rFonts w:cstheme="minorBidi"/>
+              <w:noProof/>
+              <w:kern w:val="2"/>
+              <w:sz w:val="24"/>
+              <w:szCs w:val="24"/>
+              <w14:ligatures w14:val="standardContextual"/>
+            </w:rPr>
+          </w:pPr>
+          <w:hyperlink w:anchor="_Toc212414339" w:history="1">
+            <w:r>
+              <w:rPr>
+                <w:rStyle w:val="Lienhypertexte"/>
+                <w:noProof/>
+              </w:rPr>
+              <w:t>Analyse de la structure modulaire</w:t>
+            </w:r>
+            <w:r>
+              <w:rPr>
+                <w:noProof/>
+                <w:webHidden/>
+              </w:rPr>
+              <w:tab/>
+            </w:r>
+            <w:r>
+              <w:rPr>
+                <w:noProof/>
+                <w:webHidden/>
+              </w:rPr>
+              <w:fldChar w:fldCharType="begin"/>
+            </w:r>
+            <w:r>
+              <w:rPr>
+                <w:noProof/>
+                <w:webHidden/>
+              </w:rPr>
+              <w:instrText xml:space="preserve"> PAGEREF _Toc212414339 \h </w:instrText>
+            </w:r>
+            <w:r>
+              <w:rPr>
+                <w:noProof/>
+                <w:webHidden/>
+              </w:rPr>
+            </w:r>
+            <w:r>
+              <w:rPr>
+                <w:noProof/>
+                <w:webHidden/>
+              </w:rPr>
+              <w:fldChar w:fldCharType="separate"/>
+            </w:r>
+            <w:r>
+              <w:rPr>
+                <w:noProof/>
+                <w:webHidden/>
+              </w:rPr>
+              <w:t>6</w:t>
+            </w:r>
+            <w:r>
+              <w:rPr>
+                <w:noProof/>
+                <w:webHidden/>
+              </w:rPr>
+              <w:fldChar w:fldCharType="end"/>
+            </w:r>
+          </w:hyperlink>
+        </w:p>
+        <w:p>
+          <w:pPr>
+            <w:pStyle w:val="TM2"/>
+            <w:tabs>
+              <w:tab w:val="right" w:leader="dot" w:pos="9062"/>
+            </w:tabs>
+            <w:rPr>
+              <w:rFonts w:cstheme="minorBidi"/>
+              <w:noProof/>
+              <w:kern w:val="2"/>
+              <w:sz w:val="24"/>
+              <w:szCs w:val="24"/>
+              <w14:ligatures w14:val="standardContextual"/>
+            </w:rPr>
+          </w:pPr>
+          <w:hyperlink w:anchor="_Toc212414340" w:history="1">
             <w:r>
               <w:rPr>
                 <w:rStyle w:val="Lienhypertexte"/>
@@ -1350,7 +1489,7 @@
                 <w:noProof/>
                 <w:webHidden/>
               </w:rPr>
-              <w:instrText xml:space="preserve"> PAGEREF _Toc210638214 \h </w:instrText>
+              <w:instrText xml:space="preserve"> PAGEREF _Toc212414340 \h </w:instrText>
             </w:r>
             <w:r>
               <w:rPr>
@@ -1370,7 +1509,7 @@
                 <w:noProof/>
                 <w:webHidden/>
               </w:rPr>
-              <w:t>3</w:t>
+              <w:t>6</w:t>
             </w:r>
             <w:r>
               <w:rPr>
@@ -1396,7 +1535,7 @@
               <w14:ligatures w14:val="standardContextual"/>
             </w:rPr>
           </w:pPr>
-          <w:hyperlink w:anchor="_Toc210638215" w:history="1">
+          <w:hyperlink w:anchor="_Toc212414341" w:history="1">
             <w:r>
               <w:rPr>
                 <w:rStyle w:val="Lienhypertexte"/>
@@ -1423,7 +1562,7 @@
                 <w:noProof/>
                 <w:webHidden/>
               </w:rPr>
-              <w:instrText xml:space="preserve"> PAGEREF _Toc210638215 \h </w:instrText>
+              <w:instrText xml:space="preserve"> PAGEREF _Toc212414341 \h </w:instrText>
             </w:r>
             <w:r>
               <w:rPr>
@@ -1443,7 +1582,7 @@
                 <w:noProof/>
                 <w:webHidden/>
               </w:rPr>
-              <w:t>4</w:t>
+              <w:t>7</w:t>
             </w:r>
             <w:r>
               <w:rPr>
@@ -1469,13 +1608,13 @@
               <w14:ligatures w14:val="standardContextual"/>
             </w:rPr>
           </w:pPr>
-          <w:hyperlink w:anchor="_Toc210638216" w:history="1">
+          <w:hyperlink w:anchor="_Toc212414342" w:history="1">
             <w:r>
               <w:rPr>
                 <w:rStyle w:val="Lienhypertexte"/>
                 <w:noProof/>
               </w:rPr>
-              <w:t>Accessibilité</w:t>
+              <w:t>Commentaires JSCODE</w:t>
             </w:r>
             <w:r>
               <w:rPr>
@@ -1496,7 +1635,7 @@
                 <w:noProof/>
                 <w:webHidden/>
               </w:rPr>
-              <w:instrText xml:space="preserve"> PAGEREF _Toc210638216 \h </w:instrText>
+              <w:instrText xml:space="preserve"> PAGEREF _Toc212414342 \h </w:instrText>
             </w:r>
             <w:r>
               <w:rPr>
@@ -1516,7 +1655,7 @@
                 <w:noProof/>
                 <w:webHidden/>
               </w:rPr>
-              <w:t>11</w:t>
+              <w:t>15</w:t>
             </w:r>
             <w:r>
               <w:rPr>
@@ -1542,7 +1681,7 @@
               <w14:ligatures w14:val="standardContextual"/>
             </w:rPr>
           </w:pPr>
-          <w:hyperlink w:anchor="_Toc210638217" w:history="1">
+          <w:hyperlink w:anchor="_Toc212414343" w:history="1">
             <w:r>
               <w:rPr>
                 <w:rStyle w:val="Lienhypertexte"/>
@@ -1569,7 +1708,7 @@
                 <w:noProof/>
                 <w:webHidden/>
               </w:rPr>
-              <w:instrText xml:space="preserve"> PAGEREF _Toc210638217 \h </w:instrText>
+              <w:instrText xml:space="preserve"> PAGEREF _Toc212414343 \h </w:instrText>
             </w:r>
             <w:r>
               <w:rPr>
@@ -1589,7 +1728,7 @@
                 <w:noProof/>
                 <w:webHidden/>
               </w:rPr>
-              <w:t>13</w:t>
+              <w:t>16</w:t>
             </w:r>
             <w:r>
               <w:rPr>
@@ -1615,7 +1754,7 @@
               <w14:ligatures w14:val="standardContextual"/>
             </w:rPr>
           </w:pPr>
-          <w:hyperlink w:anchor="_Toc210638218" w:history="1">
+          <w:hyperlink w:anchor="_Toc212414344" w:history="1">
             <w:r>
               <w:rPr>
                 <w:rStyle w:val="Lienhypertexte"/>
@@ -1658,7 +1797,7 @@
                 <w:noProof/>
                 <w:webHidden/>
               </w:rPr>
-              <w:instrText xml:space="preserve"> PAGEREF _Toc210638218 \h </w:instrText>
+              <w:instrText xml:space="preserve"> PAGEREF _Toc212414344 \h </w:instrText>
             </w:r>
             <w:r>
               <w:rPr>
@@ -1678,7 +1817,7 @@
                 <w:noProof/>
                 <w:webHidden/>
               </w:rPr>
-              <w:t>13</w:t>
+              <w:t>16</w:t>
             </w:r>
             <w:r>
               <w:rPr>
@@ -1727,7 +1866,7 @@
         <w:pStyle w:val="Titre2"/>
       </w:pPr>
       <w:bookmarkStart w:id="0" w:name="_Toc198158281"/>
-      <w:bookmarkStart w:id="1" w:name="_Toc210638211"/>
+      <w:bookmarkStart w:id="1" w:name="_Toc212414335"/>
       <w:r>
         <w:t>Introduction</w:t>
       </w:r>
@@ -1843,7 +1982,7 @@
         <w:pStyle w:val="Titre2"/>
       </w:pPr>
       <w:bookmarkStart w:id="2" w:name="_Toc198158282"/>
-      <w:bookmarkStart w:id="3" w:name="_Toc210638212"/>
+      <w:bookmarkStart w:id="3" w:name="_Toc212414336"/>
       <w:r>
         <w:lastRenderedPageBreak/>
         <w:t>Planification</w:t>
@@ -1875,17 +2014,268 @@
       <w:pPr>
         <w:pStyle w:val="Titre2"/>
       </w:pPr>
-      <w:bookmarkStart w:id="4" w:name="_Toc198158283"/>
-      <w:bookmarkStart w:id="5" w:name="_Toc210638213"/>
-      <w:r>
+      <w:bookmarkStart w:id="4" w:name="_Toc212414337"/>
+      <w:r>
+        <w:t>Journal de travail</w:t>
+      </w:r>
+      <w:bookmarkEnd w:id="4"/>
+    </w:p>
+    <w:p/>
+    <w:p>
+      <w:r>
+        <w:rPr>
+          <w:noProof/>
+        </w:rPr>
+        <w:drawing>
+          <wp:inline distT="0" distB="0" distL="0" distR="0" wp14:anchorId="1767CFD3" wp14:editId="321FD524">
+            <wp:extent cx="5743575" cy="3348355"/>
+            <wp:effectExtent l="0" t="0" r="9525" b="4445"/>
+            <wp:docPr id="719007218" name="Image 7"/>
+            <wp:cNvGraphicFramePr>
+              <a:graphicFrameLocks xmlns:a="http://schemas.openxmlformats.org/drawingml/2006/main" noChangeAspect="1"/>
+            </wp:cNvGraphicFramePr>
+            <a:graphic xmlns:a="http://schemas.openxmlformats.org/drawingml/2006/main">
+              <a:graphicData uri="http://schemas.openxmlformats.org/drawingml/2006/picture">
+                <pic:pic xmlns:pic="http://schemas.openxmlformats.org/drawingml/2006/picture">
+                  <pic:nvPicPr>
+                    <pic:cNvPr id="0" name="Picture 2"/>
+                    <pic:cNvPicPr>
+                      <a:picLocks noChangeAspect="1" noChangeArrowheads="1"/>
+                    </pic:cNvPicPr>
+                  </pic:nvPicPr>
+                  <pic:blipFill>
+                    <a:blip r:embed="rId10" cstate="print">
+                      <a:extLst>
+                        <a:ext uri="{28A0092B-C50C-407E-A947-70E740481C1C}">
+                          <a14:useLocalDpi xmlns:a14="http://schemas.microsoft.com/office/drawing/2010/main" val="0"/>
+                        </a:ext>
+                      </a:extLst>
+                    </a:blip>
+                    <a:srcRect/>
+                    <a:stretch>
+                      <a:fillRect/>
+                    </a:stretch>
+                  </pic:blipFill>
+                  <pic:spPr bwMode="auto">
+                    <a:xfrm>
+                      <a:off x="0" y="0"/>
+                      <a:ext cx="5743575" cy="3348355"/>
+                    </a:xfrm>
+                    <a:prstGeom prst="rect">
+                      <a:avLst/>
+                    </a:prstGeom>
+                    <a:noFill/>
+                    <a:ln>
+                      <a:noFill/>
+                    </a:ln>
+                  </pic:spPr>
+                </pic:pic>
+              </a:graphicData>
+            </a:graphic>
+          </wp:inline>
+        </w:drawing>
+      </w:r>
+    </w:p>
+    <w:p>
+      <w:pPr>
+        <w:rPr>
+          <w:noProof/>
+        </w:rPr>
+      </w:pPr>
+      <w:r>
+        <w:rPr>
+          <w:noProof/>
+        </w:rPr>
+        <w:lastRenderedPageBreak/>
+        <w:drawing>
+          <wp:inline distT="0" distB="0" distL="0" distR="0" wp14:anchorId="573E65D1" wp14:editId="79A10A94">
+            <wp:extent cx="5753100" cy="3453130"/>
+            <wp:effectExtent l="0" t="0" r="0" b="0"/>
+            <wp:docPr id="573009545" name="Image 9"/>
+            <wp:cNvGraphicFramePr>
+              <a:graphicFrameLocks xmlns:a="http://schemas.openxmlformats.org/drawingml/2006/main" noChangeAspect="1"/>
+            </wp:cNvGraphicFramePr>
+            <a:graphic xmlns:a="http://schemas.openxmlformats.org/drawingml/2006/main">
+              <a:graphicData uri="http://schemas.openxmlformats.org/drawingml/2006/picture">
+                <pic:pic xmlns:pic="http://schemas.openxmlformats.org/drawingml/2006/picture">
+                  <pic:nvPicPr>
+                    <pic:cNvPr id="0" name="Picture 4"/>
+                    <pic:cNvPicPr>
+                      <a:picLocks noChangeAspect="1" noChangeArrowheads="1"/>
+                    </pic:cNvPicPr>
+                  </pic:nvPicPr>
+                  <pic:blipFill>
+                    <a:blip r:embed="rId11" cstate="print">
+                      <a:extLst>
+                        <a:ext uri="{28A0092B-C50C-407E-A947-70E740481C1C}">
+                          <a14:useLocalDpi xmlns:a14="http://schemas.microsoft.com/office/drawing/2010/main" val="0"/>
+                        </a:ext>
+                      </a:extLst>
+                    </a:blip>
+                    <a:srcRect/>
+                    <a:stretch>
+                      <a:fillRect/>
+                    </a:stretch>
+                  </pic:blipFill>
+                  <pic:spPr bwMode="auto">
+                    <a:xfrm>
+                      <a:off x="0" y="0"/>
+                      <a:ext cx="5753100" cy="3453130"/>
+                    </a:xfrm>
+                    <a:prstGeom prst="rect">
+                      <a:avLst/>
+                    </a:prstGeom>
+                    <a:noFill/>
+                    <a:ln>
+                      <a:noFill/>
+                    </a:ln>
+                  </pic:spPr>
+                </pic:pic>
+              </a:graphicData>
+            </a:graphic>
+          </wp:inline>
+        </w:drawing>
+      </w:r>
+      <w:bookmarkStart w:id="5" w:name="_Toc198158283"/>
+      <w:r>
+        <w:rPr>
+          <w:noProof/>
+        </w:rPr>
+        <w:drawing>
+          <wp:inline distT="0" distB="0" distL="0" distR="0" wp14:anchorId="3AE7E49B" wp14:editId="560E3200">
+            <wp:extent cx="5748655" cy="3434080"/>
+            <wp:effectExtent l="0" t="0" r="4445" b="0"/>
+            <wp:docPr id="613658859" name="Image 10"/>
+            <wp:cNvGraphicFramePr>
+              <a:graphicFrameLocks xmlns:a="http://schemas.openxmlformats.org/drawingml/2006/main" noChangeAspect="1"/>
+            </wp:cNvGraphicFramePr>
+            <a:graphic xmlns:a="http://schemas.openxmlformats.org/drawingml/2006/main">
+              <a:graphicData uri="http://schemas.openxmlformats.org/drawingml/2006/picture">
+                <pic:pic xmlns:pic="http://schemas.openxmlformats.org/drawingml/2006/picture">
+                  <pic:nvPicPr>
+                    <pic:cNvPr id="0" name="Picture 5"/>
+                    <pic:cNvPicPr>
+                      <a:picLocks noChangeAspect="1" noChangeArrowheads="1"/>
+                    </pic:cNvPicPr>
+                  </pic:nvPicPr>
+                  <pic:blipFill>
+                    <a:blip r:embed="rId12" cstate="print">
+                      <a:extLst>
+                        <a:ext uri="{28A0092B-C50C-407E-A947-70E740481C1C}">
+                          <a14:useLocalDpi xmlns:a14="http://schemas.microsoft.com/office/drawing/2010/main" val="0"/>
+                        </a:ext>
+                      </a:extLst>
+                    </a:blip>
+                    <a:srcRect/>
+                    <a:stretch>
+                      <a:fillRect/>
+                    </a:stretch>
+                  </pic:blipFill>
+                  <pic:spPr bwMode="auto">
+                    <a:xfrm>
+                      <a:off x="0" y="0"/>
+                      <a:ext cx="5748655" cy="3434080"/>
+                    </a:xfrm>
+                    <a:prstGeom prst="rect">
+                      <a:avLst/>
+                    </a:prstGeom>
+                    <a:noFill/>
+                    <a:ln>
+                      <a:noFill/>
+                    </a:ln>
+                  </pic:spPr>
+                </pic:pic>
+              </a:graphicData>
+            </a:graphic>
+          </wp:inline>
+        </w:drawing>
+      </w:r>
+    </w:p>
+    <w:p>
+      <w:pPr>
+        <w:pStyle w:val="Titre2"/>
+      </w:pPr>
+      <w:bookmarkStart w:id="6" w:name="_Toc212414338"/>
+      <w:r>
+        <w:rPr>
+          <w:noProof/>
+        </w:rPr>
+        <w:lastRenderedPageBreak/>
+        <w:drawing>
+          <wp:inline distT="0" distB="0" distL="0" distR="0" wp14:anchorId="45D171B3" wp14:editId="3E080E02">
+            <wp:extent cx="5743575" cy="1590675"/>
+            <wp:effectExtent l="0" t="0" r="9525" b="9525"/>
+            <wp:docPr id="897099547" name="Image 11"/>
+            <wp:cNvGraphicFramePr>
+              <a:graphicFrameLocks xmlns:a="http://schemas.openxmlformats.org/drawingml/2006/main" noChangeAspect="1"/>
+            </wp:cNvGraphicFramePr>
+            <a:graphic xmlns:a="http://schemas.openxmlformats.org/drawingml/2006/main">
+              <a:graphicData uri="http://schemas.openxmlformats.org/drawingml/2006/picture">
+                <pic:pic xmlns:pic="http://schemas.openxmlformats.org/drawingml/2006/picture">
+                  <pic:nvPicPr>
+                    <pic:cNvPr id="0" name="Picture 6"/>
+                    <pic:cNvPicPr>
+                      <a:picLocks noChangeAspect="1" noChangeArrowheads="1"/>
+                    </pic:cNvPicPr>
+                  </pic:nvPicPr>
+                  <pic:blipFill>
+                    <a:blip r:embed="rId13" cstate="print">
+                      <a:extLst>
+                        <a:ext uri="{28A0092B-C50C-407E-A947-70E740481C1C}">
+                          <a14:useLocalDpi xmlns:a14="http://schemas.microsoft.com/office/drawing/2010/main" val="0"/>
+                        </a:ext>
+                      </a:extLst>
+                    </a:blip>
+                    <a:srcRect/>
+                    <a:stretch>
+                      <a:fillRect/>
+                    </a:stretch>
+                  </pic:blipFill>
+                  <pic:spPr bwMode="auto">
+                    <a:xfrm>
+                      <a:off x="0" y="0"/>
+                      <a:ext cx="5743575" cy="1590675"/>
+                    </a:xfrm>
+                    <a:prstGeom prst="rect">
+                      <a:avLst/>
+                    </a:prstGeom>
+                    <a:noFill/>
+                    <a:ln>
+                      <a:noFill/>
+                    </a:ln>
+                  </pic:spPr>
+                </pic:pic>
+              </a:graphicData>
+            </a:graphic>
+          </wp:inline>
+        </w:drawing>
+      </w:r>
+      <w:bookmarkEnd w:id="6"/>
+    </w:p>
+    <w:p>
+      <w:pPr>
+        <w:pStyle w:val="Titre2"/>
+      </w:pPr>
+      <w:r>
+        <w:br w:type="page"/>
+      </w:r>
+    </w:p>
+    <w:p>
+      <w:pPr>
+        <w:pStyle w:val="Titre2"/>
+      </w:pPr>
+      <w:bookmarkStart w:id="7" w:name="_Toc212414339"/>
+      <w:r>
+        <w:lastRenderedPageBreak/>
         <w:t xml:space="preserve">Analyse de la </w:t>
       </w:r>
-      <w:bookmarkEnd w:id="4"/>
+      <w:bookmarkEnd w:id="5"/>
       <w:r>
         <w:t>structure modulaire</w:t>
       </w:r>
-      <w:bookmarkEnd w:id="5"/>
-    </w:p>
+      <w:bookmarkEnd w:id="7"/>
+    </w:p>
+    <w:p/>
     <w:p>
       <w:r>
         <w:t xml:space="preserve">Premièrement avant de commencer, il est important de connaître et comprendre le rôle et la fonction de chaque module. Le projet possède le module </w:t>
@@ -1960,15 +2350,16 @@
       <w:pPr>
         <w:pStyle w:val="Titre2"/>
       </w:pPr>
-      <w:bookmarkStart w:id="6" w:name="_Toc210638214"/>
+      <w:bookmarkStart w:id="8" w:name="_Toc212414340"/>
       <w:r>
         <w:t>Environnement de développement</w:t>
       </w:r>
-      <w:bookmarkEnd w:id="6"/>
+      <w:bookmarkEnd w:id="8"/>
       <w:r>
         <w:t xml:space="preserve"> </w:t>
       </w:r>
     </w:p>
+    <w:p/>
     <w:p>
       <w:r>
         <w:t xml:space="preserve">Le jeu Snake sera lancé directement dans le navigateur web, afin de permettre son affichage de manière correcte, la configuration du serveur est capitale. Il faut bien qu’il soit sur </w:t>
@@ -2177,19 +2568,26 @@
       <w:r>
         <w:t xml:space="preserve">, et pour finir </w:t>
       </w:r>
-      <w:r>
-        <w:t>http://localhost:3000/</w:t>
-      </w:r>
+      <w:hyperlink r:id="rId14" w:history="1">
+        <w:r>
+          <w:rPr>
+            <w:rStyle w:val="Lienhypertexte"/>
+          </w:rPr>
+          <w:t>http://localhost:3000/</w:t>
+        </w:r>
+      </w:hyperlink>
       <w:r>
         <w:t>.</w:t>
       </w:r>
     </w:p>
+    <w:p/>
+    <w:p/>
     <w:p>
       <w:pPr>
         <w:pStyle w:val="Titre2"/>
       </w:pPr>
-      <w:bookmarkStart w:id="7" w:name="_Toc198158299"/>
-      <w:bookmarkStart w:id="8" w:name="_Toc210638215"/>
+      <w:bookmarkStart w:id="9" w:name="_Toc198158299"/>
+      <w:bookmarkStart w:id="10" w:name="_Toc212414341"/>
       <w:r>
         <w:lastRenderedPageBreak/>
         <w:t>C</w:t>
@@ -2197,12 +2595,13 @@
       <w:r>
         <w:t>onception</w:t>
       </w:r>
-      <w:bookmarkEnd w:id="7"/>
+      <w:bookmarkEnd w:id="9"/>
       <w:r>
         <w:t xml:space="preserve"> du projet</w:t>
       </w:r>
-      <w:bookmarkEnd w:id="8"/>
-    </w:p>
+      <w:bookmarkEnd w:id="10"/>
+    </w:p>
+    <w:p/>
     <w:p>
       <w:r>
         <w:t xml:space="preserve">Premièrement la prise de connaissance du fichier HTML car l’information qui est représentée donne le point de départ. </w:t>
@@ -2231,7 +2630,7 @@
                     </pic:cNvPicPr>
                   </pic:nvPicPr>
                   <pic:blipFill>
-                    <a:blip r:embed="rId10">
+                    <a:blip r:embed="rId15">
                       <a:extLst>
                         <a:ext uri="{28A0092B-C50C-407E-A947-70E740481C1C}">
                           <a14:useLocalDpi xmlns:a14="http://schemas.microsoft.com/office/drawing/2010/main" val="0"/>
@@ -2428,7 +2827,7 @@
                     </pic:cNvPicPr>
                   </pic:nvPicPr>
                   <pic:blipFill>
-                    <a:blip r:embed="rId11">
+                    <a:blip r:embed="rId16">
                       <a:extLst>
                         <a:ext uri="{28A0092B-C50C-407E-A947-70E740481C1C}">
                           <a14:useLocalDpi xmlns:a14="http://schemas.microsoft.com/office/drawing/2010/main" val="0"/>
@@ -2532,6 +2931,7 @@
         <w:rPr>
           <w:noProof/>
         </w:rPr>
+        <w:lastRenderedPageBreak/>
         <w:drawing>
           <wp:inline distT="0" distB="0" distL="0" distR="0" wp14:anchorId="6D91C650" wp14:editId="37CCF674">
             <wp:extent cx="4424362" cy="1423720"/>
@@ -2550,7 +2950,7 @@
                     </pic:cNvPicPr>
                   </pic:nvPicPr>
                   <pic:blipFill>
-                    <a:blip r:embed="rId12">
+                    <a:blip r:embed="rId17">
                       <a:extLst>
                         <a:ext uri="{28A0092B-C50C-407E-A947-70E740481C1C}">
                           <a14:useLocalDpi xmlns:a14="http://schemas.microsoft.com/office/drawing/2010/main" val="0"/>
@@ -2584,7 +2984,6 @@
     </w:p>
     <w:p>
       <w:r>
-        <w:lastRenderedPageBreak/>
         <w:t xml:space="preserve">Une fois que les modules </w:t>
       </w:r>
       <w:proofErr w:type="spellStart"/>
@@ -2772,7 +3171,7 @@
                     </pic:cNvPicPr>
                   </pic:nvPicPr>
                   <pic:blipFill>
-                    <a:blip r:embed="rId13">
+                    <a:blip r:embed="rId18">
                       <a:extLst>
                         <a:ext uri="{28A0092B-C50C-407E-A947-70E740481C1C}">
                           <a14:useLocalDpi xmlns:a14="http://schemas.microsoft.com/office/drawing/2010/main" val="0"/>
@@ -2886,6 +3285,7 @@
       </w:r>
       <w:proofErr w:type="spellStart"/>
       <w:r>
+        <w:lastRenderedPageBreak/>
         <w:t>checkCollision</w:t>
       </w:r>
       <w:proofErr w:type="spellEnd"/>
@@ -2917,7 +3317,6 @@
         <w:rPr>
           <w:noProof/>
         </w:rPr>
-        <w:lastRenderedPageBreak/>
         <w:drawing>
           <wp:inline distT="0" distB="0" distL="0" distR="0" wp14:anchorId="47087A88" wp14:editId="5C62D9DD">
             <wp:extent cx="4485327" cy="1536681"/>
@@ -2936,7 +3335,7 @@
                     </pic:cNvPicPr>
                   </pic:nvPicPr>
                   <pic:blipFill>
-                    <a:blip r:embed="rId14">
+                    <a:blip r:embed="rId19">
                       <a:extLst>
                         <a:ext uri="{28A0092B-C50C-407E-A947-70E740481C1C}">
                           <a14:useLocalDpi xmlns:a14="http://schemas.microsoft.com/office/drawing/2010/main" val="0"/>
@@ -3105,7 +3504,7 @@
           <w:noProof/>
         </w:rPr>
         <w:drawing>
-          <wp:inline distT="0" distB="0" distL="0" distR="0" wp14:anchorId="0BE0E381" wp14:editId="55D43F7D">
+          <wp:inline distT="0" distB="0" distL="0" distR="0" wp14:anchorId="0BE0E381" wp14:editId="02E34114">
             <wp:extent cx="4576617" cy="979405"/>
             <wp:effectExtent l="0" t="0" r="0" b="0"/>
             <wp:docPr id="1005941274" name="Image 12" descr="Une image contenant texte, capture d’écran, Police&#10;&#10;Le contenu généré par l’IA peut être incorrect."/>
@@ -3122,7 +3521,7 @@
                     </pic:cNvPicPr>
                   </pic:nvPicPr>
                   <pic:blipFill>
-                    <a:blip r:embed="rId15" cstate="print">
+                    <a:blip r:embed="rId20" cstate="print">
                       <a:extLst>
                         <a:ext uri="{28A0092B-C50C-407E-A947-70E740481C1C}">
                           <a14:useLocalDpi xmlns:a14="http://schemas.microsoft.com/office/drawing/2010/main" val="0"/>
@@ -3240,7 +3639,7 @@
                     </pic:cNvPicPr>
                   </pic:nvPicPr>
                   <pic:blipFill>
-                    <a:blip r:embed="rId16">
+                    <a:blip r:embed="rId21">
                       <a:extLst>
                         <a:ext uri="{28A0092B-C50C-407E-A947-70E740481C1C}">
                           <a14:useLocalDpi xmlns:a14="http://schemas.microsoft.com/office/drawing/2010/main" val="0"/>
@@ -3345,7 +3744,7 @@
           <w:noProof/>
         </w:rPr>
         <w:drawing>
-          <wp:inline distT="0" distB="0" distL="0" distR="0" wp14:anchorId="7282A28B" wp14:editId="558476F4">
+          <wp:inline distT="0" distB="0" distL="0" distR="0" wp14:anchorId="7282A28B" wp14:editId="1A7B2FBE">
             <wp:extent cx="4524330" cy="820565"/>
             <wp:effectExtent l="0" t="0" r="0" b="0"/>
             <wp:docPr id="1524748748" name="Image 7" descr="Une image contenant texte, capture d’écran, Police&#10;&#10;Le contenu généré par l’IA peut être incorrect."/>
@@ -3362,7 +3761,7 @@
                     </pic:cNvPicPr>
                   </pic:nvPicPr>
                   <pic:blipFill>
-                    <a:blip r:embed="rId17" cstate="print">
+                    <a:blip r:embed="rId22" cstate="print">
                       <a:extLst>
                         <a:ext uri="{28A0092B-C50C-407E-A947-70E740481C1C}">
                           <a14:useLocalDpi xmlns:a14="http://schemas.microsoft.com/office/drawing/2010/main" val="0"/>
@@ -3467,7 +3866,7 @@
                     </pic:cNvPicPr>
                   </pic:nvPicPr>
                   <pic:blipFill>
-                    <a:blip r:embed="rId18">
+                    <a:blip r:embed="rId23">
                       <a:extLst>
                         <a:ext uri="{28A0092B-C50C-407E-A947-70E740481C1C}">
                           <a14:useLocalDpi xmlns:a14="http://schemas.microsoft.com/office/drawing/2010/main" val="0"/>
@@ -3679,7 +4078,7 @@
           <w:noProof/>
         </w:rPr>
         <w:drawing>
-          <wp:inline distT="0" distB="0" distL="0" distR="0" wp14:anchorId="09D9A490" wp14:editId="31CB0B7D">
+          <wp:inline distT="0" distB="0" distL="0" distR="0" wp14:anchorId="09D9A490" wp14:editId="21321C7A">
             <wp:extent cx="2894877" cy="2910197"/>
             <wp:effectExtent l="0" t="0" r="1270" b="5080"/>
             <wp:docPr id="1548422594" name="Image 10" descr="Une image contenant texte, capture d’écran, Police&#10;&#10;Le contenu généré par l’IA peut être incorrect."/>
@@ -3696,7 +4095,7 @@
                     </pic:cNvPicPr>
                   </pic:nvPicPr>
                   <pic:blipFill>
-                    <a:blip r:embed="rId19" cstate="print">
+                    <a:blip r:embed="rId24" cstate="print">
                       <a:extLst>
                         <a:ext uri="{28A0092B-C50C-407E-A947-70E740481C1C}">
                           <a14:useLocalDpi xmlns:a14="http://schemas.microsoft.com/office/drawing/2010/main" val="0"/>
@@ -4074,7 +4473,7 @@
                     </pic:cNvPicPr>
                   </pic:nvPicPr>
                   <pic:blipFill>
-                    <a:blip r:embed="rId20" cstate="print">
+                    <a:blip r:embed="rId25" cstate="print">
                       <a:extLst>
                         <a:ext uri="{28A0092B-C50C-407E-A947-70E740481C1C}">
                           <a14:useLocalDpi xmlns:a14="http://schemas.microsoft.com/office/drawing/2010/main" val="0"/>
@@ -4265,7 +4664,7 @@
                     </pic:cNvPicPr>
                   </pic:nvPicPr>
                   <pic:blipFill>
-                    <a:blip r:embed="rId21">
+                    <a:blip r:embed="rId26">
                       <a:extLst>
                         <a:ext uri="{28A0092B-C50C-407E-A947-70E740481C1C}">
                           <a14:useLocalDpi xmlns:a14="http://schemas.microsoft.com/office/drawing/2010/main" val="0"/>
@@ -4359,7 +4758,7 @@
                     </pic:cNvPicPr>
                   </pic:nvPicPr>
                   <pic:blipFill>
-                    <a:blip r:embed="rId22">
+                    <a:blip r:embed="rId27">
                       <a:extLst>
                         <a:ext uri="{28A0092B-C50C-407E-A947-70E740481C1C}">
                           <a14:useLocalDpi xmlns:a14="http://schemas.microsoft.com/office/drawing/2010/main" val="0"/>
@@ -4416,7 +4815,7 @@
           <w:noProof/>
         </w:rPr>
         <w:drawing>
-          <wp:inline distT="0" distB="0" distL="0" distR="0" wp14:anchorId="335B9C20" wp14:editId="2D946A9E">
+          <wp:inline distT="0" distB="0" distL="0" distR="0" wp14:anchorId="335B9C20" wp14:editId="7F7E0927">
             <wp:extent cx="5750560" cy="446405"/>
             <wp:effectExtent l="0" t="0" r="2540" b="0"/>
             <wp:docPr id="176729258" name="Image 18"/>
@@ -4433,7 +4832,7 @@
                     </pic:cNvPicPr>
                   </pic:nvPicPr>
                   <pic:blipFill>
-                    <a:blip r:embed="rId23" cstate="print">
+                    <a:blip r:embed="rId28" cstate="print">
                       <a:extLst>
                         <a:ext uri="{28A0092B-C50C-407E-A947-70E740481C1C}">
                           <a14:useLocalDpi xmlns:a14="http://schemas.microsoft.com/office/drawing/2010/main" val="0"/>
@@ -4548,7 +4947,7 @@
           <w:noProof/>
         </w:rPr>
         <w:drawing>
-          <wp:inline distT="0" distB="0" distL="0" distR="0" wp14:anchorId="3CA110A7" wp14:editId="1F662B36">
+          <wp:inline distT="0" distB="0" distL="0" distR="0" wp14:anchorId="3CA110A7" wp14:editId="02408013">
             <wp:extent cx="4608131" cy="2767013"/>
             <wp:effectExtent l="0" t="0" r="2540" b="0"/>
             <wp:docPr id="1573622010" name="Image 13"/>
@@ -4565,7 +4964,7 @@
                     </pic:cNvPicPr>
                   </pic:nvPicPr>
                   <pic:blipFill>
-                    <a:blip r:embed="rId24" cstate="print">
+                    <a:blip r:embed="rId29" cstate="print">
                       <a:extLst>
                         <a:ext uri="{28A0092B-C50C-407E-A947-70E740481C1C}">
                           <a14:useLocalDpi xmlns:a14="http://schemas.microsoft.com/office/drawing/2010/main" val="0"/>
@@ -4636,7 +5035,7 @@
                     </pic:cNvPicPr>
                   </pic:nvPicPr>
                   <pic:blipFill>
-                    <a:blip r:embed="rId25">
+                    <a:blip r:embed="rId30">
                       <a:extLst>
                         <a:ext uri="{28A0092B-C50C-407E-A947-70E740481C1C}">
                           <a14:useLocalDpi xmlns:a14="http://schemas.microsoft.com/office/drawing/2010/main" val="0"/>
@@ -4667,8 +5066,7 @@
           </wp:inline>
         </w:drawing>
       </w:r>
-      <w:bookmarkStart w:id="9" w:name="_Toc198158300"/>
-      <w:bookmarkStart w:id="10" w:name="_Toc210638216"/>
+      <w:bookmarkStart w:id="11" w:name="_Toc198158300"/>
     </w:p>
     <w:p>
       <w:r>
@@ -4696,7 +5094,7 @@
                     <pic:cNvPicPr/>
                   </pic:nvPicPr>
                   <pic:blipFill>
-                    <a:blip r:embed="rId26"/>
+                    <a:blip r:embed="rId31"/>
                     <a:stretch>
                       <a:fillRect/>
                     </a:stretch>
@@ -4746,7 +5144,7 @@
                     </pic:cNvPicPr>
                   </pic:nvPicPr>
                   <pic:blipFill>
-                    <a:blip r:embed="rId27">
+                    <a:blip r:embed="rId32">
                       <a:extLst>
                         <a:ext uri="{28A0092B-C50C-407E-A947-70E740481C1C}">
                           <a14:useLocalDpi xmlns:a14="http://schemas.microsoft.com/office/drawing/2010/main" val="0"/>
@@ -4783,9 +5181,9 @@
       <w:pPr>
         <w:pStyle w:val="Titre2"/>
       </w:pPr>
-      <w:bookmarkStart w:id="11" w:name="_Toc198158302"/>
-      <w:bookmarkEnd w:id="9"/>
-      <w:bookmarkEnd w:id="10"/>
+      <w:bookmarkStart w:id="12" w:name="_Toc198158302"/>
+      <w:bookmarkStart w:id="13" w:name="_Toc212414342"/>
+      <w:bookmarkEnd w:id="11"/>
       <w:r>
         <w:t>Commentaire</w:t>
       </w:r>
@@ -4795,6 +5193,7 @@
       <w:r>
         <w:t xml:space="preserve"> JSCODE</w:t>
       </w:r>
+      <w:bookmarkEnd w:id="13"/>
     </w:p>
     <w:p>
       <w:r>
@@ -4828,7 +5227,6 @@
           <w:szCs w:val="32"/>
         </w:rPr>
       </w:pPr>
-      <w:bookmarkStart w:id="12" w:name="_Toc210638217"/>
       <w:r>
         <w:br w:type="page"/>
       </w:r>
@@ -4837,12 +5235,13 @@
       <w:pPr>
         <w:pStyle w:val="Titre2"/>
       </w:pPr>
+      <w:bookmarkStart w:id="14" w:name="_Toc212414343"/>
       <w:r>
         <w:lastRenderedPageBreak/>
         <w:t>Conclusion</w:t>
       </w:r>
-      <w:bookmarkEnd w:id="11"/>
       <w:bookmarkEnd w:id="12"/>
+      <w:bookmarkEnd w:id="14"/>
     </w:p>
     <w:p/>
     <w:p>
@@ -4873,15 +5272,15 @@
           <w:rStyle w:val="Titre2Car"/>
         </w:rPr>
       </w:pPr>
-      <w:bookmarkStart w:id="13" w:name="_Toc198158303"/>
-      <w:bookmarkStart w:id="14" w:name="_Toc210638218"/>
+      <w:bookmarkStart w:id="15" w:name="_Toc198158303"/>
+      <w:bookmarkStart w:id="16" w:name="_Toc212414344"/>
       <w:r>
         <w:rPr>
           <w:rStyle w:val="Titre2Car"/>
         </w:rPr>
         <w:t>Usage</w:t>
       </w:r>
-      <w:bookmarkEnd w:id="13"/>
+      <w:bookmarkEnd w:id="15"/>
       <w:r>
         <w:rPr>
           <w:b/>
@@ -4895,7 +5294,7 @@
         </w:rPr>
         <w:t>de l’IA</w:t>
       </w:r>
-      <w:bookmarkEnd w:id="14"/>
+      <w:bookmarkEnd w:id="16"/>
     </w:p>
     <w:p/>
     <w:p>
@@ -4919,8 +5318,8 @@
       </w:r>
     </w:p>
     <w:sectPr>
-      <w:headerReference w:type="default" r:id="rId28"/>
-      <w:footerReference w:type="default" r:id="rId29"/>
+      <w:headerReference w:type="default" r:id="rId33"/>
+      <w:footerReference w:type="default" r:id="rId34"/>
       <w:pgSz w:w="11906" w:h="16838"/>
       <w:pgMar w:top="1134" w:right="1417" w:bottom="1417" w:left="1417" w:header="708" w:footer="708" w:gutter="0"/>
       <w:pgNumType w:start="0"/>
@@ -5415,7 +5814,7 @@
             <w:sz w:val="18"/>
             <w:szCs w:val="18"/>
           </w:rPr>
-          <w:t>23:21</w:t>
+          <w:t>23:41</w:t>
         </w:r>
         <w:r>
           <w:rPr>
@@ -6873,7 +7272,6 @@
   <w:style w:type="character" w:default="1" w:styleId="Policepardfaut">
     <w:name w:val="Default Paragraph Font"/>
     <w:uiPriority w:val="1"/>
-    <w:semiHidden/>
     <w:unhideWhenUsed/>
   </w:style>
   <w:style w:type="table" w:default="1" w:styleId="TableauNormal">

</xml_diff>